<commit_message>
Finished CSCI 3 Assignment3
</commit_message>
<xml_diff>
--- a/CSCI I, II, III/CSCI 3/Lecture 4/Assignment3/Assignment3.docx
+++ b/CSCI I, II, III/CSCI 3/Lecture 4/Assignment3/Assignment3.docx
@@ -1,6 +1,6 @@
 
 <file path=word/document.xml><?xml version="1.0" encoding="utf-8"?>
-<w:document xmlns:wpc="http://schemas.microsoft.com/office/word/2010/wordprocessingCanvas" xmlns:cx="http://schemas.microsoft.com/office/drawing/2014/chartex" xmlns:cx1="http://schemas.microsoft.com/office/drawing/2015/9/8/chartex" xmlns:cx2="http://schemas.microsoft.com/office/drawing/2015/10/21/chartex" xmlns:cx3="http://schemas.microsoft.com/office/drawing/2016/5/9/chartex" xmlns:cx4="http://schemas.microsoft.com/office/drawing/2016/5/10/chartex" xmlns:cx5="http://schemas.microsoft.com/office/drawing/2016/5/11/chartex" xmlns:cx6="http://schemas.microsoft.com/office/drawing/2016/5/12/chartex" xmlns:cx7="http://schemas.microsoft.com/office/drawing/2016/5/13/chartex" xmlns:cx8="http://schemas.microsoft.com/office/drawing/2016/5/14/chartex" xmlns:mc="http://schemas.openxmlformats.org/markup-compatibility/2006" xmlns:aink="http://schemas.microsoft.com/office/drawing/2016/ink" xmlns:am3d="http://schemas.microsoft.com/office/drawing/2017/model3d" xmlns:o="urn:schemas-microsoft-com:office:office" xmlns:r="http://schemas.openxmlformats.org/officeDocument/2006/relationships" xmlns:m="http://schemas.openxmlformats.org/officeDocument/2006/math" xmlns:v="urn:schemas-microsoft-com:vml" xmlns:wp14="http://schemas.microsoft.com/office/word/2010/wordprocessingDrawing" xmlns:wp="http://schemas.openxmlformats.org/drawingml/2006/wordprocessingDrawing" xmlns:w10="urn:schemas-microsoft-com:office:word" xmlns:w="http://schemas.openxmlformats.org/wordprocessingml/2006/main" xmlns:w14="http://schemas.microsoft.com/office/word/2010/wordml" xmlns:w15="http://schemas.microsoft.com/office/word/2012/wordml" xmlns:w16cid="http://schemas.microsoft.com/office/word/2016/wordml/cid" xmlns:w16se="http://schemas.microsoft.com/office/word/2015/wordml/symex" xmlns:wpg="http://schemas.microsoft.com/office/word/2010/wordprocessingGroup" xmlns:wpi="http://schemas.microsoft.com/office/word/2010/wordprocessingInk" xmlns:wne="http://schemas.microsoft.com/office/word/2006/wordml" xmlns:wps="http://schemas.microsoft.com/office/word/2010/wordprocessingShape" mc:Ignorable="w14 w15 w16se w16cid wp14">
+<w:document xmlns:wpc="http://schemas.microsoft.com/office/word/2010/wordprocessingCanvas" xmlns:cx="http://schemas.microsoft.com/office/drawing/2014/chartex" xmlns:mc="http://schemas.openxmlformats.org/markup-compatibility/2006" xmlns:o="urn:schemas-microsoft-com:office:office" xmlns:r="http://schemas.openxmlformats.org/officeDocument/2006/relationships" xmlns:m="http://schemas.openxmlformats.org/officeDocument/2006/math" xmlns:v="urn:schemas-microsoft-com:vml" xmlns:wp14="http://schemas.microsoft.com/office/word/2010/wordprocessingDrawing" xmlns:wp="http://schemas.openxmlformats.org/drawingml/2006/wordprocessingDrawing" xmlns:w10="urn:schemas-microsoft-com:office:word" xmlns:w="http://schemas.openxmlformats.org/wordprocessingml/2006/main" xmlns:w14="http://schemas.microsoft.com/office/word/2010/wordml" xmlns:w15="http://schemas.microsoft.com/office/word/2012/wordml" xmlns:w16se="http://schemas.microsoft.com/office/word/2015/wordml/symex" xmlns:wpg="http://schemas.microsoft.com/office/word/2010/wordprocessingGroup" xmlns:wpi="http://schemas.microsoft.com/office/word/2010/wordprocessingInk" xmlns:wne="http://schemas.microsoft.com/office/word/2006/wordml" xmlns:wps="http://schemas.microsoft.com/office/word/2010/wordprocessingShape" mc:Ignorable="w14 w15 w16se wp14">
   <w:body>
     <w:p>
       <w:pPr>
@@ -124,448 +124,2598 @@
           <w:szCs w:val="24"/>
         </w:rPr>
       </w:pPr>
+      <w:r>
+        <w:rPr>
+          <w:b/>
+          <w:i/>
+          <w:sz w:val="24"/>
+          <w:szCs w:val="24"/>
+        </w:rPr>
+        <w:t>Maintain a task heap</w:t>
+      </w:r>
+    </w:p>
+    <w:p>
+      <w:pPr>
+        <w:pStyle w:val="p1"/>
+        <w:rPr>
+          <w:i/>
+          <w:sz w:val="24"/>
+          <w:szCs w:val="24"/>
+        </w:rPr>
+      </w:pPr>
+    </w:p>
+    <w:p>
+      <w:pPr>
+        <w:pStyle w:val="p1"/>
+        <w:rPr>
+          <w:sz w:val="24"/>
+          <w:szCs w:val="24"/>
+        </w:rPr>
+      </w:pPr>
+      <w:r>
+        <w:rPr>
+          <w:sz w:val="24"/>
+          <w:szCs w:val="24"/>
+        </w:rPr>
+        <w:t xml:space="preserve">You have a set of tasks and each task has its priority. </w:t>
+      </w:r>
+      <w:r>
+        <w:rPr>
+          <w:sz w:val="24"/>
+          <w:szCs w:val="24"/>
+        </w:rPr>
+        <w:t>A task is a pair [String name, Integer priority]. For example, [Task1, 5], [Task2, 2]. We need to add these tasks into a priority queue. As we know, h</w:t>
+      </w:r>
+      <w:r>
+        <w:rPr>
+          <w:sz w:val="24"/>
+          <w:szCs w:val="24"/>
+        </w:rPr>
+        <w:t>eaps are usually used as the underlying data structures of priority queues.</w:t>
+      </w:r>
+      <w:r>
+        <w:rPr>
+          <w:sz w:val="24"/>
+          <w:szCs w:val="24"/>
+        </w:rPr>
+        <w:t xml:space="preserve"> In J</w:t>
+      </w:r>
+      <w:r>
+        <w:rPr>
+          <w:sz w:val="24"/>
+          <w:szCs w:val="24"/>
+        </w:rPr>
+        <w:t>ava, there are several constructors for implementing a priority queue.</w:t>
+      </w:r>
+      <w:r>
+        <w:rPr>
+          <w:sz w:val="24"/>
+          <w:szCs w:val="24"/>
+        </w:rPr>
+        <w:t xml:space="preserve"> </w:t>
+      </w:r>
+      <w:r>
+        <w:rPr>
+          <w:sz w:val="24"/>
+          <w:szCs w:val="24"/>
+        </w:rPr>
+        <w:t>Please see the reference below:</w:t>
+      </w:r>
+    </w:p>
+    <w:p>
+      <w:pPr>
+        <w:pStyle w:val="p1"/>
+        <w:rPr>
+          <w:sz w:val="24"/>
+          <w:szCs w:val="24"/>
+        </w:rPr>
+      </w:pPr>
+      <w:r>
+        <w:rPr>
+          <w:sz w:val="24"/>
+          <w:szCs w:val="24"/>
+        </w:rPr>
+        <w:t>https://docs.oracle.com/javase/7/docs/api/java/util/PriorityQueue.html</w:t>
+      </w:r>
+    </w:p>
+    <w:p>
+      <w:pPr>
+        <w:pStyle w:val="p1"/>
+        <w:rPr>
+          <w:sz w:val="24"/>
+          <w:szCs w:val="24"/>
+        </w:rPr>
+      </w:pPr>
+    </w:p>
+    <w:p>
+      <w:pPr>
+        <w:pStyle w:val="p1"/>
+        <w:rPr>
+          <w:sz w:val="24"/>
+          <w:szCs w:val="24"/>
+        </w:rPr>
+      </w:pPr>
+      <w:r>
+        <w:rPr>
+          <w:sz w:val="24"/>
+          <w:szCs w:val="24"/>
+        </w:rPr>
+        <w:t xml:space="preserve">Part a. Regarding the default priority </w:t>
+      </w:r>
+      <w:r>
+        <w:rPr>
+          <w:sz w:val="24"/>
+          <w:szCs w:val="24"/>
+        </w:rPr>
+        <w:t>queue constructor, can you show it (</w:t>
+      </w:r>
+      <w:proofErr w:type="spellStart"/>
+      <w:r>
+        <w:rPr>
+          <w:sz w:val="24"/>
+          <w:szCs w:val="24"/>
+        </w:rPr>
+        <w:t>PriorityQueue</w:t>
+      </w:r>
+      <w:proofErr w:type="spellEnd"/>
+      <w:r>
+        <w:rPr>
+          <w:sz w:val="24"/>
+          <w:szCs w:val="24"/>
+        </w:rPr>
+        <w:t xml:space="preserve">) </w:t>
+      </w:r>
+      <w:r>
+        <w:rPr>
+          <w:sz w:val="24"/>
+          <w:szCs w:val="24"/>
+        </w:rPr>
+        <w:t>is implemented with Min-Heap, that is the top element is the minimum one in the heap.</w:t>
+      </w:r>
+      <w:r>
+        <w:rPr>
+          <w:sz w:val="24"/>
+          <w:szCs w:val="24"/>
+        </w:rPr>
+        <w:t xml:space="preserve"> Write a program to demonstrate.</w:t>
+      </w:r>
+      <w:r>
+        <w:rPr>
+          <w:sz w:val="24"/>
+          <w:szCs w:val="24"/>
+        </w:rPr>
+        <w:t xml:space="preserve"> </w:t>
+      </w:r>
+      <w:r>
+        <w:rPr>
+          <w:sz w:val="24"/>
+          <w:szCs w:val="24"/>
+        </w:rPr>
+        <w:t xml:space="preserve">Attach your code and screenshots of the output. </w:t>
+      </w:r>
+      <w:r>
+        <w:rPr>
+          <w:sz w:val="24"/>
+          <w:szCs w:val="24"/>
+        </w:rPr>
+        <w:t>You need to add a set of tasks (with priority) into the priority queue first. For example, you add [Task1, 5], [Task2, 2], [Task3, 1], and you should show (print out) the following in your output after utilizing the “poll” method (check the reference link</w:t>
+      </w:r>
+      <w:r>
+        <w:rPr>
+          <w:sz w:val="24"/>
+          <w:szCs w:val="24"/>
+        </w:rPr>
+        <w:t xml:space="preserve"> above for details</w:t>
+      </w:r>
+      <w:r>
+        <w:rPr>
+          <w:sz w:val="24"/>
+          <w:szCs w:val="24"/>
+        </w:rPr>
+        <w:t>).</w:t>
+      </w:r>
+    </w:p>
+    <w:p>
+      <w:pPr>
+        <w:pStyle w:val="p1"/>
+        <w:rPr>
+          <w:sz w:val="24"/>
+          <w:szCs w:val="24"/>
+        </w:rPr>
+      </w:pPr>
+    </w:p>
+    <w:p>
+      <w:pPr>
+        <w:pStyle w:val="p1"/>
+        <w:rPr>
+          <w:sz w:val="24"/>
+          <w:szCs w:val="24"/>
+        </w:rPr>
+      </w:pPr>
+      <w:r>
+        <w:rPr>
+          <w:sz w:val="24"/>
+          <w:szCs w:val="24"/>
+        </w:rPr>
+        <w:t>[Task3, 1]</w:t>
+      </w:r>
+    </w:p>
+    <w:p>
+      <w:pPr>
+        <w:pStyle w:val="p1"/>
+        <w:rPr>
+          <w:sz w:val="24"/>
+          <w:szCs w:val="24"/>
+        </w:rPr>
+      </w:pPr>
+      <w:r>
+        <w:rPr>
+          <w:sz w:val="24"/>
+          <w:szCs w:val="24"/>
+        </w:rPr>
+        <w:t>[Task2, 2]</w:t>
+      </w:r>
+    </w:p>
+    <w:p>
+      <w:pPr>
+        <w:pStyle w:val="p1"/>
+        <w:rPr>
+          <w:sz w:val="24"/>
+          <w:szCs w:val="24"/>
+        </w:rPr>
+      </w:pPr>
+      <w:r>
+        <w:rPr>
+          <w:sz w:val="24"/>
+          <w:szCs w:val="24"/>
+        </w:rPr>
+        <w:t>[Task1, 5]</w:t>
+      </w:r>
+    </w:p>
+    <w:p>
+      <w:pPr>
+        <w:pStyle w:val="p1"/>
+        <w:rPr>
+          <w:sz w:val="24"/>
+          <w:szCs w:val="24"/>
+        </w:rPr>
+      </w:pPr>
+    </w:p>
+    <w:p>
+      <w:pPr>
+        <w:pStyle w:val="p1"/>
+        <w:rPr>
+          <w:sz w:val="24"/>
+          <w:szCs w:val="24"/>
+        </w:rPr>
+      </w:pPr>
+      <w:r>
+        <w:rPr>
+          <w:noProof/>
+        </w:rPr>
+        <w:drawing>
+          <wp:inline distT="0" distB="0" distL="0" distR="0" wp14:anchorId="72574EDA" wp14:editId="1A79011A">
+            <wp:extent cx="4438095" cy="2657143"/>
+            <wp:effectExtent l="0" t="0" r="635" b="0"/>
+            <wp:docPr id="1" name="Picture 1"/>
+            <wp:cNvGraphicFramePr>
+              <a:graphicFrameLocks xmlns:a="http://schemas.openxmlformats.org/drawingml/2006/main" noChangeAspect="1"/>
+            </wp:cNvGraphicFramePr>
+            <a:graphic xmlns:a="http://schemas.openxmlformats.org/drawingml/2006/main">
+              <a:graphicData uri="http://schemas.openxmlformats.org/drawingml/2006/picture">
+                <pic:pic xmlns:pic="http://schemas.openxmlformats.org/drawingml/2006/picture">
+                  <pic:nvPicPr>
+                    <pic:cNvPr id="1" name=""/>
+                    <pic:cNvPicPr/>
+                  </pic:nvPicPr>
+                  <pic:blipFill>
+                    <a:blip r:embed="rId5"/>
+                    <a:stretch>
+                      <a:fillRect/>
+                    </a:stretch>
+                  </pic:blipFill>
+                  <pic:spPr>
+                    <a:xfrm>
+                      <a:off x="0" y="0"/>
+                      <a:ext cx="4438095" cy="2657143"/>
+                    </a:xfrm>
+                    <a:prstGeom prst="rect">
+                      <a:avLst/>
+                    </a:prstGeom>
+                  </pic:spPr>
+                </pic:pic>
+              </a:graphicData>
+            </a:graphic>
+          </wp:inline>
+        </w:drawing>
+      </w:r>
+    </w:p>
+    <w:p>
+      <w:pPr>
+        <w:pStyle w:val="p1"/>
+        <w:rPr>
+          <w:sz w:val="24"/>
+          <w:szCs w:val="24"/>
+        </w:rPr>
+      </w:pPr>
+    </w:p>
+    <w:p>
+      <w:pPr>
+        <w:pStyle w:val="p1"/>
+        <w:rPr>
+          <w:rFonts w:ascii="Courier New" w:hAnsi="Courier New" w:cs="Courier New"/>
+          <w:color w:val="000000"/>
+        </w:rPr>
+      </w:pPr>
+      <w:r>
+        <w:rPr>
+          <w:rFonts w:ascii="Times New Roman" w:hAnsi="Times New Roman"/>
+        </w:rPr>
+        <w:br/>
+      </w:r>
+      <w:r>
+        <w:rPr>
+          <w:rFonts w:ascii="Courier New" w:hAnsi="Courier New" w:cs="Courier New"/>
+          <w:color w:val="941EDF"/>
+        </w:rPr>
+        <w:t>import</w:t>
+      </w:r>
+      <w:r>
+        <w:rPr>
+          <w:rFonts w:ascii="Courier New" w:hAnsi="Courier New" w:cs="Courier New"/>
+          <w:color w:val="000000"/>
+        </w:rPr>
+        <w:t xml:space="preserve"> </w:t>
+      </w:r>
+      <w:proofErr w:type="spellStart"/>
+      <w:r>
+        <w:rPr>
+          <w:rFonts w:ascii="Courier New" w:hAnsi="Courier New" w:cs="Courier New"/>
+          <w:color w:val="000000"/>
+        </w:rPr>
+        <w:t>java.util</w:t>
+      </w:r>
+      <w:proofErr w:type="spellEnd"/>
+      <w:r>
+        <w:rPr>
+          <w:rFonts w:ascii="Courier New" w:hAnsi="Courier New" w:cs="Courier New"/>
+          <w:color w:val="000000"/>
+        </w:rPr>
+        <w:t>.*;</w:t>
+      </w:r>
+      <w:r>
+        <w:rPr>
+          <w:rFonts w:ascii="Courier New" w:hAnsi="Courier New" w:cs="Courier New"/>
+          <w:color w:val="000000"/>
+        </w:rPr>
+        <w:br/>
+      </w:r>
+      <w:r>
+        <w:rPr>
+          <w:rFonts w:ascii="Courier New" w:hAnsi="Courier New" w:cs="Courier New"/>
+          <w:color w:val="000000"/>
+        </w:rPr>
+        <w:br/>
+      </w:r>
+      <w:r>
+        <w:rPr>
+          <w:rFonts w:ascii="Courier New" w:hAnsi="Courier New" w:cs="Courier New"/>
+          <w:color w:val="941EDF"/>
+        </w:rPr>
+        <w:t>class</w:t>
+      </w:r>
+      <w:r>
+        <w:rPr>
+          <w:rFonts w:ascii="Courier New" w:hAnsi="Courier New" w:cs="Courier New"/>
+          <w:color w:val="000000"/>
+        </w:rPr>
+        <w:t xml:space="preserve"> question1 </w:t>
+      </w:r>
+    </w:p>
+    <w:p>
+      <w:pPr>
+        <w:pStyle w:val="p1"/>
+        <w:rPr>
+          <w:rFonts w:ascii="Courier New" w:hAnsi="Courier New" w:cs="Courier New"/>
+          <w:color w:val="000000"/>
+        </w:rPr>
+      </w:pPr>
+      <w:r>
+        <w:rPr>
+          <w:rFonts w:ascii="Courier New" w:hAnsi="Courier New" w:cs="Courier New"/>
+          <w:color w:val="000000"/>
+        </w:rPr>
+        <w:lastRenderedPageBreak/>
+        <w:t>{</w:t>
+      </w:r>
+      <w:r>
+        <w:rPr>
+          <w:rFonts w:ascii="Courier New" w:hAnsi="Courier New" w:cs="Courier New"/>
+          <w:color w:val="000000"/>
+        </w:rPr>
+        <w:br/>
+        <w:t xml:space="preserve">   </w:t>
+      </w:r>
+      <w:r>
+        <w:rPr>
+          <w:rFonts w:ascii="Courier New" w:hAnsi="Courier New" w:cs="Courier New"/>
+          <w:color w:val="941EDF"/>
+        </w:rPr>
+        <w:t>public</w:t>
+      </w:r>
+      <w:r>
+        <w:rPr>
+          <w:rFonts w:ascii="Courier New" w:hAnsi="Courier New" w:cs="Courier New"/>
+          <w:color w:val="000000"/>
+        </w:rPr>
+        <w:t xml:space="preserve"> </w:t>
+      </w:r>
+      <w:r>
+        <w:rPr>
+          <w:rFonts w:ascii="Courier New" w:hAnsi="Courier New" w:cs="Courier New"/>
+          <w:color w:val="941EDF"/>
+        </w:rPr>
+        <w:t>static</w:t>
+      </w:r>
+      <w:r>
+        <w:rPr>
+          <w:rFonts w:ascii="Courier New" w:hAnsi="Courier New" w:cs="Courier New"/>
+          <w:color w:val="000000"/>
+        </w:rPr>
+        <w:t xml:space="preserve"> </w:t>
+      </w:r>
+      <w:r>
+        <w:rPr>
+          <w:rFonts w:ascii="Courier New" w:hAnsi="Courier New" w:cs="Courier New"/>
+          <w:color w:val="941EDF"/>
+        </w:rPr>
+        <w:t>void</w:t>
+      </w:r>
+      <w:r>
+        <w:rPr>
+          <w:rFonts w:ascii="Courier New" w:hAnsi="Courier New" w:cs="Courier New"/>
+          <w:color w:val="000000"/>
+        </w:rPr>
+        <w:t xml:space="preserve"> main(String[] </w:t>
+      </w:r>
+      <w:proofErr w:type="spellStart"/>
+      <w:r>
+        <w:rPr>
+          <w:rFonts w:ascii="Courier New" w:hAnsi="Courier New" w:cs="Courier New"/>
+          <w:color w:val="000000"/>
+        </w:rPr>
+        <w:t>args</w:t>
+      </w:r>
+      <w:proofErr w:type="spellEnd"/>
+      <w:r>
+        <w:rPr>
+          <w:rFonts w:ascii="Courier New" w:hAnsi="Courier New" w:cs="Courier New"/>
+          <w:color w:val="000000"/>
+        </w:rPr>
+        <w:t>)</w:t>
+      </w:r>
+      <w:r>
+        <w:rPr>
+          <w:rFonts w:ascii="Courier New" w:hAnsi="Courier New" w:cs="Courier New"/>
+          <w:color w:val="000000"/>
+        </w:rPr>
+        <w:br/>
+        <w:t xml:space="preserve">   {</w:t>
+      </w:r>
+      <w:r>
+        <w:rPr>
+          <w:rFonts w:ascii="Courier New" w:hAnsi="Courier New" w:cs="Courier New"/>
+          <w:color w:val="000000"/>
+        </w:rPr>
+        <w:br/>
+        <w:t xml:space="preserve">      Scanner in = </w:t>
+      </w:r>
+      <w:r>
+        <w:rPr>
+          <w:rFonts w:ascii="Courier New" w:hAnsi="Courier New" w:cs="Courier New"/>
+          <w:color w:val="941EDF"/>
+        </w:rPr>
+        <w:t>new</w:t>
+      </w:r>
+      <w:r>
+        <w:rPr>
+          <w:rFonts w:ascii="Courier New" w:hAnsi="Courier New" w:cs="Courier New"/>
+          <w:color w:val="000000"/>
+        </w:rPr>
+        <w:t xml:space="preserve"> Scanner(System.in);  </w:t>
+      </w:r>
+      <w:r>
+        <w:rPr>
+          <w:rFonts w:ascii="Courier New" w:hAnsi="Courier New" w:cs="Courier New"/>
+          <w:color w:val="000000"/>
+        </w:rPr>
+        <w:br/>
+        <w:t xml:space="preserve">      </w:t>
+      </w:r>
+      <w:proofErr w:type="spellStart"/>
+      <w:r>
+        <w:rPr>
+          <w:rFonts w:ascii="Courier New" w:hAnsi="Courier New" w:cs="Courier New"/>
+          <w:color w:val="000000"/>
+        </w:rPr>
+        <w:t>PriorityQueue</w:t>
+      </w:r>
+      <w:proofErr w:type="spellEnd"/>
+      <w:r>
+        <w:rPr>
+          <w:rFonts w:ascii="Courier New" w:hAnsi="Courier New" w:cs="Courier New"/>
+          <w:color w:val="000000"/>
+        </w:rPr>
+        <w:t>&lt;Integer&gt; test =</w:t>
+      </w:r>
+      <w:r>
+        <w:rPr>
+          <w:rFonts w:ascii="Courier New" w:hAnsi="Courier New" w:cs="Courier New"/>
+          <w:color w:val="941EDF"/>
+        </w:rPr>
+        <w:t>new</w:t>
+      </w:r>
+      <w:r>
+        <w:rPr>
+          <w:rFonts w:ascii="Courier New" w:hAnsi="Courier New" w:cs="Courier New"/>
+          <w:color w:val="000000"/>
+        </w:rPr>
+        <w:t xml:space="preserve"> </w:t>
+      </w:r>
+      <w:proofErr w:type="spellStart"/>
+      <w:r>
+        <w:rPr>
+          <w:rFonts w:ascii="Courier New" w:hAnsi="Courier New" w:cs="Courier New"/>
+          <w:color w:val="000000"/>
+        </w:rPr>
+        <w:t>PriorityQueue</w:t>
+      </w:r>
+      <w:proofErr w:type="spellEnd"/>
+      <w:r>
+        <w:rPr>
+          <w:rFonts w:ascii="Courier New" w:hAnsi="Courier New" w:cs="Courier New"/>
+          <w:color w:val="000000"/>
+        </w:rPr>
+        <w:t>&lt;Integer&gt;(5) ;</w:t>
+      </w:r>
+      <w:r>
+        <w:rPr>
+          <w:rFonts w:ascii="Courier New" w:hAnsi="Courier New" w:cs="Courier New"/>
+          <w:color w:val="000000"/>
+        </w:rPr>
+        <w:br/>
+        <w:t xml:space="preserve">      Task Task1 = </w:t>
+      </w:r>
+      <w:r>
+        <w:rPr>
+          <w:rFonts w:ascii="Courier New" w:hAnsi="Courier New" w:cs="Courier New"/>
+          <w:color w:val="941EDF"/>
+        </w:rPr>
+        <w:t>new</w:t>
+      </w:r>
+      <w:r>
+        <w:rPr>
+          <w:rFonts w:ascii="Courier New" w:hAnsi="Courier New" w:cs="Courier New"/>
+          <w:color w:val="000000"/>
+        </w:rPr>
+        <w:t xml:space="preserve"> Task(</w:t>
+      </w:r>
+      <w:r>
+        <w:rPr>
+          <w:rFonts w:ascii="Courier New" w:hAnsi="Courier New" w:cs="Courier New"/>
+          <w:color w:val="00CB00"/>
+        </w:rPr>
+        <w:t>"Task1"</w:t>
+      </w:r>
+      <w:r>
+        <w:rPr>
+          <w:rFonts w:ascii="Courier New" w:hAnsi="Courier New" w:cs="Courier New"/>
+          <w:color w:val="000000"/>
+        </w:rPr>
+        <w:t>, 5);</w:t>
+      </w:r>
+      <w:r>
+        <w:rPr>
+          <w:rFonts w:ascii="Courier New" w:hAnsi="Courier New" w:cs="Courier New"/>
+          <w:color w:val="000000"/>
+        </w:rPr>
+        <w:br/>
+        <w:t xml:space="preserve">      </w:t>
+      </w:r>
+      <w:proofErr w:type="spellStart"/>
+      <w:r>
+        <w:rPr>
+          <w:rFonts w:ascii="Courier New" w:hAnsi="Courier New" w:cs="Courier New"/>
+          <w:color w:val="000000"/>
+        </w:rPr>
+        <w:t>test.add</w:t>
+      </w:r>
+      <w:proofErr w:type="spellEnd"/>
+      <w:r>
+        <w:rPr>
+          <w:rFonts w:ascii="Courier New" w:hAnsi="Courier New" w:cs="Courier New"/>
+          <w:color w:val="000000"/>
+        </w:rPr>
+        <w:t>(Task1.priority);</w:t>
+      </w:r>
+      <w:r>
+        <w:rPr>
+          <w:rFonts w:ascii="Courier New" w:hAnsi="Courier New" w:cs="Courier New"/>
+          <w:color w:val="000000"/>
+        </w:rPr>
+        <w:br/>
+        <w:t xml:space="preserve">      Task Task2 = </w:t>
+      </w:r>
+      <w:r>
+        <w:rPr>
+          <w:rFonts w:ascii="Courier New" w:hAnsi="Courier New" w:cs="Courier New"/>
+          <w:color w:val="941EDF"/>
+        </w:rPr>
+        <w:t>new</w:t>
+      </w:r>
+      <w:r>
+        <w:rPr>
+          <w:rFonts w:ascii="Courier New" w:hAnsi="Courier New" w:cs="Courier New"/>
+          <w:color w:val="000000"/>
+        </w:rPr>
+        <w:t xml:space="preserve"> Task(</w:t>
+      </w:r>
+      <w:r>
+        <w:rPr>
+          <w:rFonts w:ascii="Courier New" w:hAnsi="Courier New" w:cs="Courier New"/>
+          <w:color w:val="00CB00"/>
+        </w:rPr>
+        <w:t>"Task2"</w:t>
+      </w:r>
+      <w:r>
+        <w:rPr>
+          <w:rFonts w:ascii="Courier New" w:hAnsi="Courier New" w:cs="Courier New"/>
+          <w:color w:val="000000"/>
+        </w:rPr>
+        <w:t>, 2);</w:t>
+      </w:r>
+      <w:r>
+        <w:rPr>
+          <w:rFonts w:ascii="Courier New" w:hAnsi="Courier New" w:cs="Courier New"/>
+          <w:color w:val="000000"/>
+        </w:rPr>
+        <w:br/>
+        <w:t xml:space="preserve">      </w:t>
+      </w:r>
+      <w:proofErr w:type="spellStart"/>
+      <w:r>
+        <w:rPr>
+          <w:rFonts w:ascii="Courier New" w:hAnsi="Courier New" w:cs="Courier New"/>
+          <w:color w:val="000000"/>
+        </w:rPr>
+        <w:t>test.add</w:t>
+      </w:r>
+      <w:proofErr w:type="spellEnd"/>
+      <w:r>
+        <w:rPr>
+          <w:rFonts w:ascii="Courier New" w:hAnsi="Courier New" w:cs="Courier New"/>
+          <w:color w:val="000000"/>
+        </w:rPr>
+        <w:t xml:space="preserve">(Task2.priority);  </w:t>
+      </w:r>
+      <w:r>
+        <w:rPr>
+          <w:rFonts w:ascii="Courier New" w:hAnsi="Courier New" w:cs="Courier New"/>
+          <w:color w:val="000000"/>
+        </w:rPr>
+        <w:br/>
+        <w:t xml:space="preserve">      Task Task3 = </w:t>
+      </w:r>
+      <w:r>
+        <w:rPr>
+          <w:rFonts w:ascii="Courier New" w:hAnsi="Courier New" w:cs="Courier New"/>
+          <w:color w:val="941EDF"/>
+        </w:rPr>
+        <w:t>new</w:t>
+      </w:r>
+      <w:r>
+        <w:rPr>
+          <w:rFonts w:ascii="Courier New" w:hAnsi="Courier New" w:cs="Courier New"/>
+          <w:color w:val="000000"/>
+        </w:rPr>
+        <w:t xml:space="preserve"> Task(</w:t>
+      </w:r>
+      <w:r>
+        <w:rPr>
+          <w:rFonts w:ascii="Courier New" w:hAnsi="Courier New" w:cs="Courier New"/>
+          <w:color w:val="00CB00"/>
+        </w:rPr>
+        <w:t>"Task3"</w:t>
+      </w:r>
+      <w:r>
+        <w:rPr>
+          <w:rFonts w:ascii="Courier New" w:hAnsi="Courier New" w:cs="Courier New"/>
+          <w:color w:val="000000"/>
+        </w:rPr>
+        <w:t>, 1);</w:t>
+      </w:r>
+      <w:r>
+        <w:rPr>
+          <w:rFonts w:ascii="Courier New" w:hAnsi="Courier New" w:cs="Courier New"/>
+          <w:color w:val="000000"/>
+        </w:rPr>
+        <w:br/>
+        <w:t xml:space="preserve">      </w:t>
+      </w:r>
+      <w:proofErr w:type="spellStart"/>
+      <w:r>
+        <w:rPr>
+          <w:rFonts w:ascii="Courier New" w:hAnsi="Courier New" w:cs="Courier New"/>
+          <w:color w:val="000000"/>
+        </w:rPr>
+        <w:t>test.add</w:t>
+      </w:r>
+      <w:proofErr w:type="spellEnd"/>
+      <w:r>
+        <w:rPr>
+          <w:rFonts w:ascii="Courier New" w:hAnsi="Courier New" w:cs="Courier New"/>
+          <w:color w:val="000000"/>
+        </w:rPr>
+        <w:t>(Task3.priority);</w:t>
+      </w:r>
+      <w:r>
+        <w:rPr>
+          <w:rFonts w:ascii="Courier New" w:hAnsi="Courier New" w:cs="Courier New"/>
+          <w:color w:val="000000"/>
+        </w:rPr>
+        <w:br/>
+        <w:t xml:space="preserve">       </w:t>
+      </w:r>
+      <w:r>
+        <w:rPr>
+          <w:rFonts w:ascii="Courier New" w:hAnsi="Courier New" w:cs="Courier New"/>
+          <w:color w:val="000000"/>
+        </w:rPr>
+        <w:br/>
+        <w:t xml:space="preserve">       </w:t>
+      </w:r>
+      <w:proofErr w:type="spellStart"/>
+      <w:r>
+        <w:rPr>
+          <w:rFonts w:ascii="Courier New" w:hAnsi="Courier New" w:cs="Courier New"/>
+          <w:color w:val="000000"/>
+        </w:rPr>
+        <w:t>System.out.println</w:t>
+      </w:r>
+      <w:proofErr w:type="spellEnd"/>
+      <w:r>
+        <w:rPr>
+          <w:rFonts w:ascii="Courier New" w:hAnsi="Courier New" w:cs="Courier New"/>
+          <w:color w:val="000000"/>
+        </w:rPr>
+        <w:t>(</w:t>
+      </w:r>
+      <w:r>
+        <w:rPr>
+          <w:rFonts w:ascii="Courier New" w:hAnsi="Courier New" w:cs="Courier New"/>
+          <w:color w:val="00CB00"/>
+        </w:rPr>
+        <w:t>"Tasks served in their priority order"</w:t>
+      </w:r>
+      <w:r>
+        <w:rPr>
+          <w:rFonts w:ascii="Courier New" w:hAnsi="Courier New" w:cs="Courier New"/>
+          <w:color w:val="000000"/>
+        </w:rPr>
+        <w:t>);</w:t>
+      </w:r>
+      <w:r>
+        <w:rPr>
+          <w:rFonts w:ascii="Courier New" w:hAnsi="Courier New" w:cs="Courier New"/>
+          <w:color w:val="000000"/>
+        </w:rPr>
+        <w:br/>
+        <w:t xml:space="preserve">       </w:t>
+      </w:r>
+      <w:r>
+        <w:rPr>
+          <w:rFonts w:ascii="Courier New" w:hAnsi="Courier New" w:cs="Courier New"/>
+          <w:color w:val="000000"/>
+        </w:rPr>
+        <w:br/>
+        <w:t xml:space="preserve">       </w:t>
+      </w:r>
+      <w:r>
+        <w:rPr>
+          <w:rFonts w:ascii="Courier New" w:hAnsi="Courier New" w:cs="Courier New"/>
+          <w:color w:val="941EDF"/>
+        </w:rPr>
+        <w:t>while</w:t>
+      </w:r>
+      <w:r>
+        <w:rPr>
+          <w:rFonts w:ascii="Courier New" w:hAnsi="Courier New" w:cs="Courier New"/>
+          <w:color w:val="000000"/>
+        </w:rPr>
+        <w:t xml:space="preserve"> (!</w:t>
+      </w:r>
+      <w:proofErr w:type="spellStart"/>
+      <w:r>
+        <w:rPr>
+          <w:rFonts w:ascii="Courier New" w:hAnsi="Courier New" w:cs="Courier New"/>
+          <w:color w:val="000000"/>
+        </w:rPr>
+        <w:t>test.isEmpty</w:t>
+      </w:r>
+      <w:proofErr w:type="spellEnd"/>
+      <w:r>
+        <w:rPr>
+          <w:rFonts w:ascii="Courier New" w:hAnsi="Courier New" w:cs="Courier New"/>
+          <w:color w:val="000000"/>
+        </w:rPr>
+        <w:t>()) {</w:t>
+      </w:r>
+      <w:r>
+        <w:rPr>
+          <w:rFonts w:ascii="Courier New" w:hAnsi="Courier New" w:cs="Courier New"/>
+          <w:color w:val="000000"/>
+        </w:rPr>
+        <w:br/>
+        <w:t xml:space="preserve">       </w:t>
+      </w:r>
+      <w:proofErr w:type="spellStart"/>
+      <w:r>
+        <w:rPr>
+          <w:rFonts w:ascii="Courier New" w:hAnsi="Courier New" w:cs="Courier New"/>
+          <w:color w:val="000000"/>
+        </w:rPr>
+        <w:t>System.out.println</w:t>
+      </w:r>
+      <w:proofErr w:type="spellEnd"/>
+      <w:r>
+        <w:rPr>
+          <w:rFonts w:ascii="Courier New" w:hAnsi="Courier New" w:cs="Courier New"/>
+          <w:color w:val="000000"/>
+        </w:rPr>
+        <w:t>(</w:t>
+      </w:r>
+      <w:proofErr w:type="spellStart"/>
+      <w:r>
+        <w:rPr>
+          <w:rFonts w:ascii="Courier New" w:hAnsi="Courier New" w:cs="Courier New"/>
+          <w:color w:val="000000"/>
+        </w:rPr>
+        <w:t>test.poll</w:t>
+      </w:r>
+      <w:proofErr w:type="spellEnd"/>
+      <w:r>
+        <w:rPr>
+          <w:rFonts w:ascii="Courier New" w:hAnsi="Courier New" w:cs="Courier New"/>
+          <w:color w:val="000000"/>
+        </w:rPr>
+        <w:t>());</w:t>
+      </w:r>
+      <w:r>
+        <w:rPr>
+          <w:rFonts w:ascii="Courier New" w:hAnsi="Courier New" w:cs="Courier New"/>
+          <w:color w:val="000000"/>
+        </w:rPr>
+        <w:br/>
+        <w:t xml:space="preserve">     }</w:t>
+      </w:r>
+      <w:r>
+        <w:rPr>
+          <w:rFonts w:ascii="Courier New" w:hAnsi="Courier New" w:cs="Courier New"/>
+          <w:color w:val="000000"/>
+        </w:rPr>
+        <w:br/>
+        <w:t xml:space="preserve">   }</w:t>
+      </w:r>
+      <w:r>
+        <w:rPr>
+          <w:rFonts w:ascii="Courier New" w:hAnsi="Courier New" w:cs="Courier New"/>
+          <w:color w:val="000000"/>
+        </w:rPr>
+        <w:br/>
+        <w:t>}</w:t>
+      </w:r>
+      <w:r>
+        <w:rPr>
+          <w:rFonts w:ascii="Courier New" w:hAnsi="Courier New" w:cs="Courier New"/>
+          <w:color w:val="000000"/>
+        </w:rPr>
+        <w:br/>
+      </w:r>
+      <w:r>
+        <w:rPr>
+          <w:rFonts w:ascii="Courier New" w:hAnsi="Courier New" w:cs="Courier New"/>
+          <w:color w:val="000000"/>
+        </w:rPr>
+        <w:br/>
+      </w:r>
+      <w:r>
+        <w:rPr>
+          <w:rFonts w:ascii="Courier New" w:hAnsi="Courier New" w:cs="Courier New"/>
+          <w:color w:val="000000"/>
+        </w:rPr>
+        <w:br/>
+      </w:r>
+      <w:r>
+        <w:rPr>
+          <w:rFonts w:ascii="Courier New" w:hAnsi="Courier New" w:cs="Courier New"/>
+          <w:color w:val="941EDF"/>
+        </w:rPr>
+        <w:t>class</w:t>
+      </w:r>
+      <w:r>
+        <w:rPr>
+          <w:rFonts w:ascii="Courier New" w:hAnsi="Courier New" w:cs="Courier New"/>
+          <w:color w:val="000000"/>
+        </w:rPr>
+        <w:t xml:space="preserve"> Task </w:t>
+      </w:r>
+    </w:p>
+    <w:p>
+      <w:pPr>
+        <w:pStyle w:val="p1"/>
+        <w:rPr>
+          <w:sz w:val="24"/>
+          <w:szCs w:val="24"/>
+        </w:rPr>
+      </w:pPr>
+      <w:r>
+        <w:rPr>
+          <w:rFonts w:ascii="Courier New" w:hAnsi="Courier New" w:cs="Courier New"/>
+          <w:color w:val="000000"/>
+        </w:rPr>
+        <w:t>{</w:t>
+      </w:r>
+      <w:r>
+        <w:rPr>
+          <w:rFonts w:ascii="Courier New" w:hAnsi="Courier New" w:cs="Courier New"/>
+          <w:color w:val="000000"/>
+        </w:rPr>
+        <w:br/>
+        <w:t xml:space="preserve">   </w:t>
+      </w:r>
+      <w:r>
+        <w:rPr>
+          <w:rFonts w:ascii="Courier New" w:hAnsi="Courier New" w:cs="Courier New"/>
+          <w:color w:val="941EDF"/>
+        </w:rPr>
+        <w:t>public</w:t>
+      </w:r>
+      <w:r>
+        <w:rPr>
+          <w:rFonts w:ascii="Courier New" w:hAnsi="Courier New" w:cs="Courier New"/>
+          <w:color w:val="000000"/>
+        </w:rPr>
+        <w:t xml:space="preserve"> String name;</w:t>
+      </w:r>
+      <w:r>
+        <w:rPr>
+          <w:rFonts w:ascii="Courier New" w:hAnsi="Courier New" w:cs="Courier New"/>
+          <w:color w:val="000000"/>
+        </w:rPr>
+        <w:br/>
+        <w:t xml:space="preserve">   </w:t>
+      </w:r>
+      <w:r>
+        <w:rPr>
+          <w:rFonts w:ascii="Courier New" w:hAnsi="Courier New" w:cs="Courier New"/>
+          <w:color w:val="941EDF"/>
+        </w:rPr>
+        <w:t>public</w:t>
+      </w:r>
+      <w:r>
+        <w:rPr>
+          <w:rFonts w:ascii="Courier New" w:hAnsi="Courier New" w:cs="Courier New"/>
+          <w:color w:val="000000"/>
+        </w:rPr>
+        <w:t xml:space="preserve"> </w:t>
+      </w:r>
+      <w:proofErr w:type="spellStart"/>
+      <w:r>
+        <w:rPr>
+          <w:rFonts w:ascii="Courier New" w:hAnsi="Courier New" w:cs="Courier New"/>
+          <w:color w:val="941EDF"/>
+        </w:rPr>
+        <w:t>int</w:t>
+      </w:r>
+      <w:proofErr w:type="spellEnd"/>
+      <w:r>
+        <w:rPr>
+          <w:rFonts w:ascii="Courier New" w:hAnsi="Courier New" w:cs="Courier New"/>
+          <w:color w:val="000000"/>
+        </w:rPr>
+        <w:t xml:space="preserve"> priority;</w:t>
+      </w:r>
+      <w:r>
+        <w:rPr>
+          <w:rFonts w:ascii="Courier New" w:hAnsi="Courier New" w:cs="Courier New"/>
+          <w:color w:val="000000"/>
+        </w:rPr>
+        <w:br/>
+        <w:t xml:space="preserve">   </w:t>
+      </w:r>
+      <w:r>
+        <w:rPr>
+          <w:rFonts w:ascii="Courier New" w:hAnsi="Courier New" w:cs="Courier New"/>
+          <w:color w:val="000000"/>
+        </w:rPr>
+        <w:br/>
+        <w:t xml:space="preserve">   </w:t>
+      </w:r>
+      <w:r>
+        <w:rPr>
+          <w:rFonts w:ascii="Courier New" w:hAnsi="Courier New" w:cs="Courier New"/>
+          <w:color w:val="941EDF"/>
+        </w:rPr>
+        <w:t>public</w:t>
+      </w:r>
+      <w:r>
+        <w:rPr>
+          <w:rFonts w:ascii="Courier New" w:hAnsi="Courier New" w:cs="Courier New"/>
+          <w:color w:val="000000"/>
+        </w:rPr>
+        <w:t xml:space="preserve"> Task(String name, </w:t>
+      </w:r>
+      <w:proofErr w:type="spellStart"/>
+      <w:r>
+        <w:rPr>
+          <w:rFonts w:ascii="Courier New" w:hAnsi="Courier New" w:cs="Courier New"/>
+          <w:color w:val="941EDF"/>
+        </w:rPr>
+        <w:t>int</w:t>
+      </w:r>
+      <w:proofErr w:type="spellEnd"/>
+      <w:r>
+        <w:rPr>
+          <w:rFonts w:ascii="Courier New" w:hAnsi="Courier New" w:cs="Courier New"/>
+          <w:color w:val="000000"/>
+        </w:rPr>
+        <w:t xml:space="preserve"> priority) </w:t>
+      </w:r>
+      <w:r>
+        <w:rPr>
+          <w:rFonts w:ascii="Courier New" w:hAnsi="Courier New" w:cs="Courier New"/>
+          <w:color w:val="000000"/>
+        </w:rPr>
+        <w:br/>
+        <w:t xml:space="preserve">   {   </w:t>
+      </w:r>
+      <w:r>
+        <w:rPr>
+          <w:rFonts w:ascii="Courier New" w:hAnsi="Courier New" w:cs="Courier New"/>
+          <w:color w:val="000000"/>
+        </w:rPr>
+        <w:br/>
+        <w:t xml:space="preserve">     </w:t>
+      </w:r>
+      <w:r>
+        <w:rPr>
+          <w:rFonts w:ascii="Courier New" w:hAnsi="Courier New" w:cs="Courier New"/>
+          <w:color w:val="941EDF"/>
+        </w:rPr>
+        <w:t>this</w:t>
+      </w:r>
+      <w:r>
+        <w:rPr>
+          <w:rFonts w:ascii="Courier New" w:hAnsi="Courier New" w:cs="Courier New"/>
+          <w:color w:val="000000"/>
+        </w:rPr>
+        <w:t>.name = name;</w:t>
+      </w:r>
+      <w:r>
+        <w:rPr>
+          <w:rFonts w:ascii="Courier New" w:hAnsi="Courier New" w:cs="Courier New"/>
+          <w:color w:val="000000"/>
+        </w:rPr>
+        <w:br/>
+        <w:t xml:space="preserve">     </w:t>
+      </w:r>
+      <w:proofErr w:type="spellStart"/>
+      <w:r>
+        <w:rPr>
+          <w:rFonts w:ascii="Courier New" w:hAnsi="Courier New" w:cs="Courier New"/>
+          <w:color w:val="941EDF"/>
+        </w:rPr>
+        <w:t>this</w:t>
+      </w:r>
+      <w:r>
+        <w:rPr>
+          <w:rFonts w:ascii="Courier New" w:hAnsi="Courier New" w:cs="Courier New"/>
+          <w:color w:val="000000"/>
+        </w:rPr>
+        <w:t>.priority</w:t>
+      </w:r>
+      <w:proofErr w:type="spellEnd"/>
+      <w:r>
+        <w:rPr>
+          <w:rFonts w:ascii="Courier New" w:hAnsi="Courier New" w:cs="Courier New"/>
+          <w:color w:val="000000"/>
+        </w:rPr>
+        <w:t xml:space="preserve"> = priority;</w:t>
+      </w:r>
+      <w:r>
+        <w:rPr>
+          <w:rFonts w:ascii="Courier New" w:hAnsi="Courier New" w:cs="Courier New"/>
+          <w:color w:val="000000"/>
+        </w:rPr>
+        <w:br/>
+        <w:t xml:space="preserve">   }</w:t>
+      </w:r>
+      <w:r>
+        <w:rPr>
+          <w:rFonts w:ascii="Courier New" w:hAnsi="Courier New" w:cs="Courier New"/>
+          <w:color w:val="000000"/>
+        </w:rPr>
+        <w:br/>
+        <w:t xml:space="preserve">   </w:t>
+      </w:r>
+      <w:r>
+        <w:rPr>
+          <w:rFonts w:ascii="Courier New" w:hAnsi="Courier New" w:cs="Courier New"/>
+          <w:color w:val="000000"/>
+        </w:rPr>
+        <w:br/>
+        <w:t xml:space="preserve">   </w:t>
+      </w:r>
+      <w:r>
+        <w:rPr>
+          <w:rFonts w:ascii="Courier New" w:hAnsi="Courier New" w:cs="Courier New"/>
+          <w:color w:val="941EDF"/>
+        </w:rPr>
+        <w:t>public</w:t>
+      </w:r>
+      <w:r>
+        <w:rPr>
+          <w:rFonts w:ascii="Courier New" w:hAnsi="Courier New" w:cs="Courier New"/>
+          <w:color w:val="000000"/>
+        </w:rPr>
+        <w:t xml:space="preserve"> String </w:t>
+      </w:r>
+      <w:proofErr w:type="spellStart"/>
+      <w:r>
+        <w:rPr>
+          <w:rFonts w:ascii="Courier New" w:hAnsi="Courier New" w:cs="Courier New"/>
+          <w:color w:val="000000"/>
+        </w:rPr>
+        <w:t>getName</w:t>
+      </w:r>
+      <w:proofErr w:type="spellEnd"/>
+      <w:r>
+        <w:rPr>
+          <w:rFonts w:ascii="Courier New" w:hAnsi="Courier New" w:cs="Courier New"/>
+          <w:color w:val="000000"/>
+        </w:rPr>
+        <w:t xml:space="preserve">() </w:t>
+      </w:r>
+      <w:r>
+        <w:rPr>
+          <w:rFonts w:ascii="Courier New" w:hAnsi="Courier New" w:cs="Courier New"/>
+          <w:color w:val="000000"/>
+        </w:rPr>
+        <w:br/>
+        <w:t xml:space="preserve">   {</w:t>
+      </w:r>
+      <w:r>
+        <w:rPr>
+          <w:rFonts w:ascii="Courier New" w:hAnsi="Courier New" w:cs="Courier New"/>
+          <w:color w:val="000000"/>
+        </w:rPr>
+        <w:br/>
+        <w:t xml:space="preserve">     </w:t>
+      </w:r>
+      <w:r>
+        <w:rPr>
+          <w:rFonts w:ascii="Courier New" w:hAnsi="Courier New" w:cs="Courier New"/>
+          <w:color w:val="941EDF"/>
+        </w:rPr>
+        <w:t>return</w:t>
+      </w:r>
+      <w:r>
+        <w:rPr>
+          <w:rFonts w:ascii="Courier New" w:hAnsi="Courier New" w:cs="Courier New"/>
+          <w:color w:val="000000"/>
+        </w:rPr>
+        <w:t xml:space="preserve"> name;</w:t>
+      </w:r>
+      <w:r>
+        <w:rPr>
+          <w:rFonts w:ascii="Courier New" w:hAnsi="Courier New" w:cs="Courier New"/>
+          <w:color w:val="000000"/>
+        </w:rPr>
+        <w:br/>
+        <w:t xml:space="preserve">   }</w:t>
+      </w:r>
+      <w:r>
+        <w:rPr>
+          <w:rFonts w:ascii="Courier New" w:hAnsi="Courier New" w:cs="Courier New"/>
+          <w:color w:val="000000"/>
+        </w:rPr>
+        <w:br/>
+        <w:t>}</w:t>
+      </w:r>
+    </w:p>
+    <w:p>
+      <w:pPr>
+        <w:pStyle w:val="p1"/>
+        <w:rPr>
+          <w:sz w:val="24"/>
+          <w:szCs w:val="24"/>
+        </w:rPr>
+      </w:pPr>
+    </w:p>
+    <w:p>
+      <w:pPr>
+        <w:pStyle w:val="p1"/>
+        <w:rPr>
+          <w:sz w:val="24"/>
+          <w:szCs w:val="24"/>
+        </w:rPr>
+      </w:pPr>
+    </w:p>
+    <w:p>
+      <w:pPr>
+        <w:pStyle w:val="p1"/>
+        <w:rPr>
+          <w:sz w:val="24"/>
+          <w:szCs w:val="24"/>
+        </w:rPr>
+      </w:pPr>
+    </w:p>
+    <w:p>
+      <w:pPr>
+        <w:pStyle w:val="p1"/>
+        <w:rPr>
+          <w:sz w:val="24"/>
+          <w:szCs w:val="24"/>
+        </w:rPr>
+      </w:pPr>
+      <w:r>
+        <w:rPr>
+          <w:sz w:val="24"/>
+          <w:szCs w:val="24"/>
+        </w:rPr>
+        <w:t xml:space="preserve">Part b. </w:t>
+      </w:r>
+      <w:r>
+        <w:rPr>
+          <w:sz w:val="24"/>
+          <w:szCs w:val="24"/>
+        </w:rPr>
+        <w:t xml:space="preserve">Can you construct a Max-Heap using a comparator? Please review the sample code in Lecture 4 Activity 1. Write a program to demonstrate. </w:t>
+      </w:r>
+      <w:r>
+        <w:rPr>
+          <w:sz w:val="24"/>
+          <w:szCs w:val="24"/>
+        </w:rPr>
+        <w:t xml:space="preserve">Attach your code and screenshots of the output. </w:t>
+      </w:r>
+      <w:r>
+        <w:rPr>
+          <w:sz w:val="24"/>
+          <w:szCs w:val="24"/>
+        </w:rPr>
+        <w:t>For example, you add [Task1, 5], [Task2, 2], [Task3, 1], and you should show (print out) the following in your output after utilizing the “poll” method (check the reference link above for details).</w:t>
+      </w:r>
+    </w:p>
+    <w:p>
+      <w:pPr>
+        <w:pStyle w:val="p1"/>
+        <w:rPr>
+          <w:sz w:val="24"/>
+          <w:szCs w:val="24"/>
+        </w:rPr>
+      </w:pPr>
+    </w:p>
+    <w:p>
+      <w:pPr>
+        <w:pStyle w:val="p1"/>
+        <w:rPr>
+          <w:sz w:val="24"/>
+          <w:szCs w:val="24"/>
+        </w:rPr>
+      </w:pPr>
+      <w:r>
+        <w:rPr>
+          <w:sz w:val="24"/>
+          <w:szCs w:val="24"/>
+        </w:rPr>
+        <w:t>[Task1, 5]</w:t>
+      </w:r>
+    </w:p>
+    <w:p>
+      <w:pPr>
+        <w:pStyle w:val="p1"/>
+        <w:rPr>
+          <w:sz w:val="24"/>
+          <w:szCs w:val="24"/>
+        </w:rPr>
+      </w:pPr>
+      <w:r>
+        <w:rPr>
+          <w:sz w:val="24"/>
+          <w:szCs w:val="24"/>
+        </w:rPr>
+        <w:t>[Task2, 2]</w:t>
+      </w:r>
+    </w:p>
+    <w:p>
+      <w:pPr>
+        <w:pStyle w:val="p1"/>
+        <w:rPr>
+          <w:sz w:val="24"/>
+          <w:szCs w:val="24"/>
+        </w:rPr>
+      </w:pPr>
+      <w:r>
+        <w:rPr>
+          <w:sz w:val="24"/>
+          <w:szCs w:val="24"/>
+        </w:rPr>
+        <w:t>[Task3, 1]</w:t>
+      </w:r>
+    </w:p>
+    <w:p>
+      <w:pPr>
+        <w:pStyle w:val="p1"/>
+        <w:rPr>
+          <w:sz w:val="24"/>
+          <w:szCs w:val="24"/>
+        </w:rPr>
+      </w:pPr>
+    </w:p>
+    <w:p>
+      <w:pPr>
+        <w:pStyle w:val="p1"/>
+        <w:rPr>
+          <w:sz w:val="24"/>
+          <w:szCs w:val="24"/>
+        </w:rPr>
+      </w:pPr>
+    </w:p>
+    <w:p>
+      <w:pPr>
+        <w:pStyle w:val="p1"/>
+        <w:rPr>
+          <w:sz w:val="24"/>
+          <w:szCs w:val="24"/>
+        </w:rPr>
+      </w:pPr>
+      <w:r>
+        <w:rPr>
+          <w:noProof/>
+        </w:rPr>
+        <w:drawing>
+          <wp:inline distT="0" distB="0" distL="0" distR="0" wp14:anchorId="59EBC358" wp14:editId="44B1F317">
+            <wp:extent cx="4790476" cy="2257143"/>
+            <wp:effectExtent l="0" t="0" r="0" b="0"/>
+            <wp:docPr id="2" name="Picture 2"/>
+            <wp:cNvGraphicFramePr>
+              <a:graphicFrameLocks xmlns:a="http://schemas.openxmlformats.org/drawingml/2006/main" noChangeAspect="1"/>
+            </wp:cNvGraphicFramePr>
+            <a:graphic xmlns:a="http://schemas.openxmlformats.org/drawingml/2006/main">
+              <a:graphicData uri="http://schemas.openxmlformats.org/drawingml/2006/picture">
+                <pic:pic xmlns:pic="http://schemas.openxmlformats.org/drawingml/2006/picture">
+                  <pic:nvPicPr>
+                    <pic:cNvPr id="1" name=""/>
+                    <pic:cNvPicPr/>
+                  </pic:nvPicPr>
+                  <pic:blipFill>
+                    <a:blip r:embed="rId6"/>
+                    <a:stretch>
+                      <a:fillRect/>
+                    </a:stretch>
+                  </pic:blipFill>
+                  <pic:spPr>
+                    <a:xfrm>
+                      <a:off x="0" y="0"/>
+                      <a:ext cx="4790476" cy="2257143"/>
+                    </a:xfrm>
+                    <a:prstGeom prst="rect">
+                      <a:avLst/>
+                    </a:prstGeom>
+                  </pic:spPr>
+                </pic:pic>
+              </a:graphicData>
+            </a:graphic>
+          </wp:inline>
+        </w:drawing>
+      </w:r>
+    </w:p>
+    <w:p>
+      <w:pPr>
+        <w:pStyle w:val="p1"/>
+        <w:rPr>
+          <w:sz w:val="24"/>
+          <w:szCs w:val="24"/>
+        </w:rPr>
+      </w:pPr>
+    </w:p>
+    <w:p>
+      <w:pPr>
+        <w:pStyle w:val="p1"/>
+        <w:rPr>
+          <w:sz w:val="24"/>
+          <w:szCs w:val="24"/>
+        </w:rPr>
+      </w:pPr>
+    </w:p>
+    <w:p>
+      <w:pPr>
+        <w:pStyle w:val="p1"/>
+        <w:rPr>
+          <w:sz w:val="24"/>
+          <w:szCs w:val="24"/>
+        </w:rPr>
+      </w:pPr>
+      <w:r>
+        <w:rPr>
+          <w:rFonts w:ascii="Courier New" w:hAnsi="Courier New" w:cs="Courier New"/>
+          <w:color w:val="941EDF"/>
+        </w:rPr>
+        <w:t>import</w:t>
+      </w:r>
+      <w:r>
+        <w:rPr>
+          <w:rFonts w:ascii="Courier New" w:hAnsi="Courier New" w:cs="Courier New"/>
+          <w:color w:val="000000"/>
+        </w:rPr>
+        <w:t xml:space="preserve"> </w:t>
+      </w:r>
+      <w:proofErr w:type="spellStart"/>
+      <w:r>
+        <w:rPr>
+          <w:rFonts w:ascii="Courier New" w:hAnsi="Courier New" w:cs="Courier New"/>
+          <w:color w:val="000000"/>
+        </w:rPr>
+        <w:t>java.util</w:t>
+      </w:r>
+      <w:proofErr w:type="spellEnd"/>
+      <w:r>
+        <w:rPr>
+          <w:rFonts w:ascii="Courier New" w:hAnsi="Courier New" w:cs="Courier New"/>
+          <w:color w:val="000000"/>
+        </w:rPr>
+        <w:t>.*;</w:t>
+      </w:r>
+      <w:r>
+        <w:rPr>
+          <w:rFonts w:ascii="Courier New" w:hAnsi="Courier New" w:cs="Courier New"/>
+          <w:color w:val="000000"/>
+        </w:rPr>
+        <w:br/>
+      </w:r>
+      <w:r>
+        <w:rPr>
+          <w:rFonts w:ascii="Courier New" w:hAnsi="Courier New" w:cs="Courier New"/>
+          <w:color w:val="000000"/>
+        </w:rPr>
+        <w:br/>
+      </w:r>
+      <w:r>
+        <w:rPr>
+          <w:rFonts w:ascii="Courier New" w:hAnsi="Courier New" w:cs="Courier New"/>
+          <w:color w:val="941EDF"/>
+        </w:rPr>
+        <w:t>class</w:t>
+      </w:r>
+      <w:r>
+        <w:rPr>
+          <w:rFonts w:ascii="Courier New" w:hAnsi="Courier New" w:cs="Courier New"/>
+          <w:color w:val="000000"/>
+        </w:rPr>
+        <w:t xml:space="preserve"> question1b </w:t>
+      </w:r>
+      <w:r>
+        <w:rPr>
+          <w:rFonts w:ascii="Courier New" w:hAnsi="Courier New" w:cs="Courier New"/>
+          <w:color w:val="000000"/>
+        </w:rPr>
+        <w:br/>
+        <w:t>{</w:t>
+      </w:r>
+      <w:r>
+        <w:rPr>
+          <w:rFonts w:ascii="Courier New" w:hAnsi="Courier New" w:cs="Courier New"/>
+          <w:color w:val="000000"/>
+        </w:rPr>
+        <w:br/>
+        <w:t xml:space="preserve">   </w:t>
+      </w:r>
+      <w:r>
+        <w:rPr>
+          <w:rFonts w:ascii="Courier New" w:hAnsi="Courier New" w:cs="Courier New"/>
+          <w:color w:val="941EDF"/>
+        </w:rPr>
+        <w:t>public</w:t>
+      </w:r>
+      <w:r>
+        <w:rPr>
+          <w:rFonts w:ascii="Courier New" w:hAnsi="Courier New" w:cs="Courier New"/>
+          <w:color w:val="000000"/>
+        </w:rPr>
+        <w:t xml:space="preserve"> </w:t>
+      </w:r>
+      <w:r>
+        <w:rPr>
+          <w:rFonts w:ascii="Courier New" w:hAnsi="Courier New" w:cs="Courier New"/>
+          <w:color w:val="941EDF"/>
+        </w:rPr>
+        <w:t>static</w:t>
+      </w:r>
+      <w:r>
+        <w:rPr>
+          <w:rFonts w:ascii="Courier New" w:hAnsi="Courier New" w:cs="Courier New"/>
+          <w:color w:val="000000"/>
+        </w:rPr>
+        <w:t xml:space="preserve"> </w:t>
+      </w:r>
+      <w:r>
+        <w:rPr>
+          <w:rFonts w:ascii="Courier New" w:hAnsi="Courier New" w:cs="Courier New"/>
+          <w:color w:val="941EDF"/>
+        </w:rPr>
+        <w:t>void</w:t>
+      </w:r>
+      <w:r>
+        <w:rPr>
+          <w:rFonts w:ascii="Courier New" w:hAnsi="Courier New" w:cs="Courier New"/>
+          <w:color w:val="000000"/>
+        </w:rPr>
+        <w:t xml:space="preserve"> main(String[] </w:t>
+      </w:r>
+      <w:proofErr w:type="spellStart"/>
+      <w:r>
+        <w:rPr>
+          <w:rFonts w:ascii="Courier New" w:hAnsi="Courier New" w:cs="Courier New"/>
+          <w:color w:val="000000"/>
+        </w:rPr>
+        <w:t>args</w:t>
+      </w:r>
+      <w:proofErr w:type="spellEnd"/>
+      <w:r>
+        <w:rPr>
+          <w:rFonts w:ascii="Courier New" w:hAnsi="Courier New" w:cs="Courier New"/>
+          <w:color w:val="000000"/>
+        </w:rPr>
+        <w:t>)</w:t>
+      </w:r>
+      <w:r>
+        <w:rPr>
+          <w:rFonts w:ascii="Courier New" w:hAnsi="Courier New" w:cs="Courier New"/>
+          <w:color w:val="000000"/>
+        </w:rPr>
+        <w:br/>
+        <w:t xml:space="preserve">   {</w:t>
+      </w:r>
+      <w:r>
+        <w:rPr>
+          <w:rFonts w:ascii="Courier New" w:hAnsi="Courier New" w:cs="Courier New"/>
+          <w:color w:val="000000"/>
+        </w:rPr>
+        <w:br/>
+        <w:t xml:space="preserve">      Scanner in = </w:t>
+      </w:r>
+      <w:r>
+        <w:rPr>
+          <w:rFonts w:ascii="Courier New" w:hAnsi="Courier New" w:cs="Courier New"/>
+          <w:color w:val="941EDF"/>
+        </w:rPr>
+        <w:t>new</w:t>
+      </w:r>
+      <w:r>
+        <w:rPr>
+          <w:rFonts w:ascii="Courier New" w:hAnsi="Courier New" w:cs="Courier New"/>
+          <w:color w:val="000000"/>
+        </w:rPr>
+        <w:t xml:space="preserve"> Scanner(System.in);</w:t>
+      </w:r>
+      <w:r>
+        <w:rPr>
+          <w:rFonts w:ascii="Courier New" w:hAnsi="Courier New" w:cs="Courier New"/>
+          <w:color w:val="000000"/>
+        </w:rPr>
+        <w:br/>
+        <w:t xml:space="preserve">      </w:t>
+      </w:r>
+      <w:proofErr w:type="spellStart"/>
+      <w:r>
+        <w:rPr>
+          <w:rFonts w:ascii="Courier New" w:hAnsi="Courier New" w:cs="Courier New"/>
+          <w:color w:val="000000"/>
+        </w:rPr>
+        <w:t>PriorityQueue</w:t>
+      </w:r>
+      <w:proofErr w:type="spellEnd"/>
+      <w:r>
+        <w:rPr>
+          <w:rFonts w:ascii="Courier New" w:hAnsi="Courier New" w:cs="Courier New"/>
+          <w:color w:val="000000"/>
+        </w:rPr>
+        <w:t xml:space="preserve">&lt;Task&gt; test = </w:t>
+      </w:r>
+      <w:r>
+        <w:rPr>
+          <w:rFonts w:ascii="Courier New" w:hAnsi="Courier New" w:cs="Courier New"/>
+          <w:color w:val="941EDF"/>
+        </w:rPr>
+        <w:t>new</w:t>
+      </w:r>
+      <w:r>
+        <w:rPr>
+          <w:rFonts w:ascii="Courier New" w:hAnsi="Courier New" w:cs="Courier New"/>
+          <w:color w:val="941EDF"/>
+        </w:rPr>
+        <w:br/>
+      </w:r>
+      <w:r>
+        <w:rPr>
+          <w:rFonts w:ascii="Courier New" w:hAnsi="Courier New" w:cs="Courier New"/>
+          <w:color w:val="000000"/>
+        </w:rPr>
+        <w:t xml:space="preserve">      </w:t>
+      </w:r>
+      <w:proofErr w:type="spellStart"/>
+      <w:r>
+        <w:rPr>
+          <w:rFonts w:ascii="Courier New" w:hAnsi="Courier New" w:cs="Courier New"/>
+          <w:color w:val="000000"/>
+        </w:rPr>
+        <w:t>PriorityQueue</w:t>
+      </w:r>
+      <w:proofErr w:type="spellEnd"/>
+      <w:r>
+        <w:rPr>
+          <w:rFonts w:ascii="Courier New" w:hAnsi="Courier New" w:cs="Courier New"/>
+          <w:color w:val="000000"/>
+        </w:rPr>
+        <w:t xml:space="preserve">&lt;Task&gt;(5, </w:t>
+      </w:r>
+      <w:r>
+        <w:rPr>
+          <w:rFonts w:ascii="Courier New" w:hAnsi="Courier New" w:cs="Courier New"/>
+          <w:color w:val="941EDF"/>
+        </w:rPr>
+        <w:t>new</w:t>
+      </w:r>
+      <w:r>
+        <w:rPr>
+          <w:rFonts w:ascii="Courier New" w:hAnsi="Courier New" w:cs="Courier New"/>
+          <w:color w:val="000000"/>
+        </w:rPr>
+        <w:t xml:space="preserve"> </w:t>
+      </w:r>
+      <w:proofErr w:type="spellStart"/>
+      <w:r>
+        <w:rPr>
+          <w:rFonts w:ascii="Courier New" w:hAnsi="Courier New" w:cs="Courier New"/>
+          <w:color w:val="000000"/>
+        </w:rPr>
+        <w:t>TaskComparator</w:t>
+      </w:r>
+      <w:proofErr w:type="spellEnd"/>
+      <w:r>
+        <w:rPr>
+          <w:rFonts w:ascii="Courier New" w:hAnsi="Courier New" w:cs="Courier New"/>
+          <w:color w:val="000000"/>
+        </w:rPr>
+        <w:t>());</w:t>
+      </w:r>
+      <w:r>
+        <w:rPr>
+          <w:rFonts w:ascii="Courier New" w:hAnsi="Courier New" w:cs="Courier New"/>
+          <w:color w:val="000000"/>
+        </w:rPr>
+        <w:br/>
+        <w:t xml:space="preserve">         Task Task1 = </w:t>
+      </w:r>
+      <w:r>
+        <w:rPr>
+          <w:rFonts w:ascii="Courier New" w:hAnsi="Courier New" w:cs="Courier New"/>
+          <w:color w:val="941EDF"/>
+        </w:rPr>
+        <w:t>new</w:t>
+      </w:r>
+      <w:r>
+        <w:rPr>
+          <w:rFonts w:ascii="Courier New" w:hAnsi="Courier New" w:cs="Courier New"/>
+          <w:color w:val="000000"/>
+        </w:rPr>
+        <w:t xml:space="preserve"> Task(</w:t>
+      </w:r>
+      <w:r>
+        <w:rPr>
+          <w:rFonts w:ascii="Courier New" w:hAnsi="Courier New" w:cs="Courier New"/>
+          <w:color w:val="00CB00"/>
+        </w:rPr>
+        <w:t>"Task1"</w:t>
+      </w:r>
+      <w:r>
+        <w:rPr>
+          <w:rFonts w:ascii="Courier New" w:hAnsi="Courier New" w:cs="Courier New"/>
+          <w:color w:val="000000"/>
+        </w:rPr>
+        <w:t>, 5);</w:t>
+      </w:r>
+      <w:r>
+        <w:rPr>
+          <w:rFonts w:ascii="Courier New" w:hAnsi="Courier New" w:cs="Courier New"/>
+          <w:color w:val="000000"/>
+        </w:rPr>
+        <w:br/>
+        <w:t xml:space="preserve">         </w:t>
+      </w:r>
+      <w:proofErr w:type="spellStart"/>
+      <w:r>
+        <w:rPr>
+          <w:rFonts w:ascii="Courier New" w:hAnsi="Courier New" w:cs="Courier New"/>
+          <w:color w:val="000000"/>
+        </w:rPr>
+        <w:t>test.add</w:t>
+      </w:r>
+      <w:proofErr w:type="spellEnd"/>
+      <w:r>
+        <w:rPr>
+          <w:rFonts w:ascii="Courier New" w:hAnsi="Courier New" w:cs="Courier New"/>
+          <w:color w:val="000000"/>
+        </w:rPr>
+        <w:t>(Task1);</w:t>
+      </w:r>
+      <w:r>
+        <w:rPr>
+          <w:rFonts w:ascii="Courier New" w:hAnsi="Courier New" w:cs="Courier New"/>
+          <w:color w:val="000000"/>
+        </w:rPr>
+        <w:br/>
+        <w:t xml:space="preserve">         Task Task2 = </w:t>
+      </w:r>
+      <w:r>
+        <w:rPr>
+          <w:rFonts w:ascii="Courier New" w:hAnsi="Courier New" w:cs="Courier New"/>
+          <w:color w:val="941EDF"/>
+        </w:rPr>
+        <w:t>new</w:t>
+      </w:r>
+      <w:r>
+        <w:rPr>
+          <w:rFonts w:ascii="Courier New" w:hAnsi="Courier New" w:cs="Courier New"/>
+          <w:color w:val="000000"/>
+        </w:rPr>
+        <w:t xml:space="preserve"> Task(</w:t>
+      </w:r>
+      <w:r>
+        <w:rPr>
+          <w:rFonts w:ascii="Courier New" w:hAnsi="Courier New" w:cs="Courier New"/>
+          <w:color w:val="00CB00"/>
+        </w:rPr>
+        <w:t>"Task2"</w:t>
+      </w:r>
+      <w:r>
+        <w:rPr>
+          <w:rFonts w:ascii="Courier New" w:hAnsi="Courier New" w:cs="Courier New"/>
+          <w:color w:val="000000"/>
+        </w:rPr>
+        <w:t>, 2);</w:t>
+      </w:r>
+      <w:r>
+        <w:rPr>
+          <w:rFonts w:ascii="Courier New" w:hAnsi="Courier New" w:cs="Courier New"/>
+          <w:color w:val="000000"/>
+        </w:rPr>
+        <w:br/>
+        <w:t xml:space="preserve">         </w:t>
+      </w:r>
+      <w:proofErr w:type="spellStart"/>
+      <w:r>
+        <w:rPr>
+          <w:rFonts w:ascii="Courier New" w:hAnsi="Courier New" w:cs="Courier New"/>
+          <w:color w:val="000000"/>
+        </w:rPr>
+        <w:t>test.add</w:t>
+      </w:r>
+      <w:proofErr w:type="spellEnd"/>
+      <w:r>
+        <w:rPr>
+          <w:rFonts w:ascii="Courier New" w:hAnsi="Courier New" w:cs="Courier New"/>
+          <w:color w:val="000000"/>
+        </w:rPr>
+        <w:t xml:space="preserve">(Task2);  </w:t>
+      </w:r>
+      <w:r>
+        <w:rPr>
+          <w:rFonts w:ascii="Courier New" w:hAnsi="Courier New" w:cs="Courier New"/>
+          <w:color w:val="000000"/>
+        </w:rPr>
+        <w:br/>
+        <w:t xml:space="preserve">         Task Task3 = </w:t>
+      </w:r>
+      <w:r>
+        <w:rPr>
+          <w:rFonts w:ascii="Courier New" w:hAnsi="Courier New" w:cs="Courier New"/>
+          <w:color w:val="941EDF"/>
+        </w:rPr>
+        <w:t>new</w:t>
+      </w:r>
+      <w:r>
+        <w:rPr>
+          <w:rFonts w:ascii="Courier New" w:hAnsi="Courier New" w:cs="Courier New"/>
+          <w:color w:val="000000"/>
+        </w:rPr>
+        <w:t xml:space="preserve"> Task(</w:t>
+      </w:r>
+      <w:r>
+        <w:rPr>
+          <w:rFonts w:ascii="Courier New" w:hAnsi="Courier New" w:cs="Courier New"/>
+          <w:color w:val="00CB00"/>
+        </w:rPr>
+        <w:t>"Task3"</w:t>
+      </w:r>
+      <w:r>
+        <w:rPr>
+          <w:rFonts w:ascii="Courier New" w:hAnsi="Courier New" w:cs="Courier New"/>
+          <w:color w:val="000000"/>
+        </w:rPr>
+        <w:t>, 1);</w:t>
+      </w:r>
+      <w:r>
+        <w:rPr>
+          <w:rFonts w:ascii="Courier New" w:hAnsi="Courier New" w:cs="Courier New"/>
+          <w:color w:val="000000"/>
+        </w:rPr>
+        <w:br/>
+        <w:t xml:space="preserve">         </w:t>
+      </w:r>
+      <w:proofErr w:type="spellStart"/>
+      <w:r>
+        <w:rPr>
+          <w:rFonts w:ascii="Courier New" w:hAnsi="Courier New" w:cs="Courier New"/>
+          <w:color w:val="000000"/>
+        </w:rPr>
+        <w:t>test.add</w:t>
+      </w:r>
+      <w:proofErr w:type="spellEnd"/>
+      <w:r>
+        <w:rPr>
+          <w:rFonts w:ascii="Courier New" w:hAnsi="Courier New" w:cs="Courier New"/>
+          <w:color w:val="000000"/>
+        </w:rPr>
+        <w:t>(Task3);</w:t>
+      </w:r>
+      <w:r>
+        <w:rPr>
+          <w:rFonts w:ascii="Courier New" w:hAnsi="Courier New" w:cs="Courier New"/>
+          <w:color w:val="000000"/>
+        </w:rPr>
+        <w:br/>
+      </w:r>
+      <w:r>
+        <w:rPr>
+          <w:rFonts w:ascii="Courier New" w:hAnsi="Courier New" w:cs="Courier New"/>
+          <w:color w:val="000000"/>
+        </w:rPr>
+        <w:lastRenderedPageBreak/>
+        <w:t xml:space="preserve">       </w:t>
+      </w:r>
+      <w:r>
+        <w:rPr>
+          <w:rFonts w:ascii="Courier New" w:hAnsi="Courier New" w:cs="Courier New"/>
+          <w:color w:val="000000"/>
+        </w:rPr>
+        <w:br/>
+        <w:t xml:space="preserve">       </w:t>
+      </w:r>
+      <w:proofErr w:type="spellStart"/>
+      <w:r>
+        <w:rPr>
+          <w:rFonts w:ascii="Courier New" w:hAnsi="Courier New" w:cs="Courier New"/>
+          <w:color w:val="000000"/>
+        </w:rPr>
+        <w:t>System.out.println</w:t>
+      </w:r>
+      <w:proofErr w:type="spellEnd"/>
+      <w:r>
+        <w:rPr>
+          <w:rFonts w:ascii="Courier New" w:hAnsi="Courier New" w:cs="Courier New"/>
+          <w:color w:val="000000"/>
+        </w:rPr>
+        <w:t>(</w:t>
+      </w:r>
+      <w:r>
+        <w:rPr>
+          <w:rFonts w:ascii="Courier New" w:hAnsi="Courier New" w:cs="Courier New"/>
+          <w:color w:val="00CB00"/>
+        </w:rPr>
+        <w:t>"Tasks served in their priority order"</w:t>
+      </w:r>
+      <w:r>
+        <w:rPr>
+          <w:rFonts w:ascii="Courier New" w:hAnsi="Courier New" w:cs="Courier New"/>
+          <w:color w:val="000000"/>
+        </w:rPr>
+        <w:t>);</w:t>
+      </w:r>
+      <w:r>
+        <w:rPr>
+          <w:rFonts w:ascii="Courier New" w:hAnsi="Courier New" w:cs="Courier New"/>
+          <w:color w:val="000000"/>
+        </w:rPr>
+        <w:br/>
+        <w:t xml:space="preserve">       </w:t>
+      </w:r>
+      <w:r>
+        <w:rPr>
+          <w:rFonts w:ascii="Courier New" w:hAnsi="Courier New" w:cs="Courier New"/>
+          <w:color w:val="000000"/>
+        </w:rPr>
+        <w:br/>
+        <w:t xml:space="preserve">       </w:t>
+      </w:r>
+      <w:r>
+        <w:rPr>
+          <w:rFonts w:ascii="Courier New" w:hAnsi="Courier New" w:cs="Courier New"/>
+          <w:color w:val="941EDF"/>
+        </w:rPr>
+        <w:t>while</w:t>
+      </w:r>
+      <w:r>
+        <w:rPr>
+          <w:rFonts w:ascii="Courier New" w:hAnsi="Courier New" w:cs="Courier New"/>
+          <w:color w:val="000000"/>
+        </w:rPr>
+        <w:t xml:space="preserve"> (!</w:t>
+      </w:r>
+      <w:proofErr w:type="spellStart"/>
+      <w:r>
+        <w:rPr>
+          <w:rFonts w:ascii="Courier New" w:hAnsi="Courier New" w:cs="Courier New"/>
+          <w:color w:val="000000"/>
+        </w:rPr>
+        <w:t>test.isEmpty</w:t>
+      </w:r>
+      <w:proofErr w:type="spellEnd"/>
+      <w:r>
+        <w:rPr>
+          <w:rFonts w:ascii="Courier New" w:hAnsi="Courier New" w:cs="Courier New"/>
+          <w:color w:val="000000"/>
+        </w:rPr>
+        <w:t>()) {</w:t>
+      </w:r>
+      <w:r>
+        <w:rPr>
+          <w:rFonts w:ascii="Courier New" w:hAnsi="Courier New" w:cs="Courier New"/>
+          <w:color w:val="000000"/>
+        </w:rPr>
+        <w:br/>
+        <w:t xml:space="preserve">       </w:t>
+      </w:r>
+      <w:proofErr w:type="spellStart"/>
+      <w:r>
+        <w:rPr>
+          <w:rFonts w:ascii="Courier New" w:hAnsi="Courier New" w:cs="Courier New"/>
+          <w:color w:val="000000"/>
+        </w:rPr>
+        <w:t>System.out.println</w:t>
+      </w:r>
+      <w:proofErr w:type="spellEnd"/>
+      <w:r>
+        <w:rPr>
+          <w:rFonts w:ascii="Courier New" w:hAnsi="Courier New" w:cs="Courier New"/>
+          <w:color w:val="000000"/>
+        </w:rPr>
+        <w:t>(</w:t>
+      </w:r>
+      <w:proofErr w:type="spellStart"/>
+      <w:r>
+        <w:rPr>
+          <w:rFonts w:ascii="Courier New" w:hAnsi="Courier New" w:cs="Courier New"/>
+          <w:color w:val="000000"/>
+        </w:rPr>
+        <w:t>test.poll</w:t>
+      </w:r>
+      <w:proofErr w:type="spellEnd"/>
+      <w:r>
+        <w:rPr>
+          <w:rFonts w:ascii="Courier New" w:hAnsi="Courier New" w:cs="Courier New"/>
+          <w:color w:val="000000"/>
+        </w:rPr>
+        <w:t>().</w:t>
+      </w:r>
+      <w:proofErr w:type="spellStart"/>
+      <w:r>
+        <w:rPr>
+          <w:rFonts w:ascii="Courier New" w:hAnsi="Courier New" w:cs="Courier New"/>
+          <w:color w:val="000000"/>
+        </w:rPr>
+        <w:t>getName</w:t>
+      </w:r>
+      <w:proofErr w:type="spellEnd"/>
+      <w:r>
+        <w:rPr>
+          <w:rFonts w:ascii="Courier New" w:hAnsi="Courier New" w:cs="Courier New"/>
+          <w:color w:val="000000"/>
+        </w:rPr>
+        <w:t>());</w:t>
+      </w:r>
+      <w:r>
+        <w:rPr>
+          <w:rFonts w:ascii="Courier New" w:hAnsi="Courier New" w:cs="Courier New"/>
+          <w:color w:val="000000"/>
+        </w:rPr>
+        <w:br/>
+        <w:t xml:space="preserve">     }</w:t>
+      </w:r>
+      <w:r>
+        <w:rPr>
+          <w:rFonts w:ascii="Courier New" w:hAnsi="Courier New" w:cs="Courier New"/>
+          <w:color w:val="000000"/>
+        </w:rPr>
+        <w:br/>
+        <w:t xml:space="preserve">   }</w:t>
+      </w:r>
+      <w:r>
+        <w:rPr>
+          <w:rFonts w:ascii="Courier New" w:hAnsi="Courier New" w:cs="Courier New"/>
+          <w:color w:val="000000"/>
+        </w:rPr>
+        <w:br/>
+        <w:t>}</w:t>
+      </w:r>
+      <w:r>
+        <w:rPr>
+          <w:rFonts w:ascii="Courier New" w:hAnsi="Courier New" w:cs="Courier New"/>
+          <w:color w:val="000000"/>
+        </w:rPr>
+        <w:br/>
+      </w:r>
+      <w:r>
+        <w:rPr>
+          <w:rFonts w:ascii="Courier New" w:hAnsi="Courier New" w:cs="Courier New"/>
+          <w:color w:val="000000"/>
+        </w:rPr>
+        <w:br/>
+      </w:r>
+      <w:r>
+        <w:rPr>
+          <w:rFonts w:ascii="Courier New" w:hAnsi="Courier New" w:cs="Courier New"/>
+          <w:color w:val="941EDF"/>
+        </w:rPr>
+        <w:t>class</w:t>
+      </w:r>
+      <w:r>
+        <w:rPr>
+          <w:rFonts w:ascii="Courier New" w:hAnsi="Courier New" w:cs="Courier New"/>
+          <w:color w:val="000000"/>
+        </w:rPr>
+        <w:t xml:space="preserve"> </w:t>
+      </w:r>
+      <w:proofErr w:type="spellStart"/>
+      <w:r>
+        <w:rPr>
+          <w:rFonts w:ascii="Courier New" w:hAnsi="Courier New" w:cs="Courier New"/>
+          <w:color w:val="000000"/>
+        </w:rPr>
+        <w:t>TaskComparator</w:t>
+      </w:r>
+      <w:proofErr w:type="spellEnd"/>
+      <w:r>
+        <w:rPr>
+          <w:rFonts w:ascii="Courier New" w:hAnsi="Courier New" w:cs="Courier New"/>
+          <w:color w:val="000000"/>
+        </w:rPr>
+        <w:t xml:space="preserve"> </w:t>
+      </w:r>
+      <w:r>
+        <w:rPr>
+          <w:rFonts w:ascii="Courier New" w:hAnsi="Courier New" w:cs="Courier New"/>
+          <w:color w:val="941EDF"/>
+        </w:rPr>
+        <w:t>implements</w:t>
+      </w:r>
+      <w:r>
+        <w:rPr>
+          <w:rFonts w:ascii="Courier New" w:hAnsi="Courier New" w:cs="Courier New"/>
+          <w:color w:val="000000"/>
+        </w:rPr>
+        <w:t xml:space="preserve"> Comparator&lt;Task&gt;</w:t>
+      </w:r>
+      <w:r>
+        <w:rPr>
+          <w:rFonts w:ascii="Courier New" w:hAnsi="Courier New" w:cs="Courier New"/>
+          <w:color w:val="000000"/>
+        </w:rPr>
+        <w:br/>
+        <w:t>{</w:t>
+      </w:r>
+      <w:r>
+        <w:rPr>
+          <w:rFonts w:ascii="Courier New" w:hAnsi="Courier New" w:cs="Courier New"/>
+          <w:color w:val="000000"/>
+        </w:rPr>
+        <w:br/>
+        <w:t xml:space="preserve">   </w:t>
+      </w:r>
+      <w:r>
+        <w:rPr>
+          <w:rFonts w:ascii="Courier New" w:hAnsi="Courier New" w:cs="Courier New"/>
+          <w:color w:val="941EDF"/>
+        </w:rPr>
+        <w:t>public</w:t>
+      </w:r>
+      <w:r>
+        <w:rPr>
+          <w:rFonts w:ascii="Courier New" w:hAnsi="Courier New" w:cs="Courier New"/>
+          <w:color w:val="000000"/>
+        </w:rPr>
+        <w:t xml:space="preserve"> </w:t>
+      </w:r>
+      <w:proofErr w:type="spellStart"/>
+      <w:r>
+        <w:rPr>
+          <w:rFonts w:ascii="Courier New" w:hAnsi="Courier New" w:cs="Courier New"/>
+          <w:color w:val="941EDF"/>
+        </w:rPr>
+        <w:t>int</w:t>
+      </w:r>
+      <w:proofErr w:type="spellEnd"/>
+      <w:r>
+        <w:rPr>
+          <w:rFonts w:ascii="Courier New" w:hAnsi="Courier New" w:cs="Courier New"/>
+          <w:color w:val="000000"/>
+        </w:rPr>
+        <w:t xml:space="preserve"> compare(Task s1, Task s2) </w:t>
+      </w:r>
+      <w:r>
+        <w:rPr>
+          <w:rFonts w:ascii="Courier New" w:hAnsi="Courier New" w:cs="Courier New"/>
+          <w:color w:val="000000"/>
+        </w:rPr>
+        <w:br/>
+        <w:t xml:space="preserve">   {</w:t>
+      </w:r>
+      <w:r>
+        <w:rPr>
+          <w:rFonts w:ascii="Courier New" w:hAnsi="Courier New" w:cs="Courier New"/>
+          <w:color w:val="000000"/>
+        </w:rPr>
+        <w:br/>
+        <w:t xml:space="preserve">       </w:t>
+      </w:r>
+      <w:r>
+        <w:rPr>
+          <w:rFonts w:ascii="Courier New" w:hAnsi="Courier New" w:cs="Courier New"/>
+          <w:color w:val="941EDF"/>
+        </w:rPr>
+        <w:t>if</w:t>
+      </w:r>
+      <w:r>
+        <w:rPr>
+          <w:rFonts w:ascii="Courier New" w:hAnsi="Courier New" w:cs="Courier New"/>
+          <w:color w:val="000000"/>
+        </w:rPr>
+        <w:t xml:space="preserve"> (s1.priority &lt; s2.priority)</w:t>
+      </w:r>
+      <w:r>
+        <w:rPr>
+          <w:rFonts w:ascii="Courier New" w:hAnsi="Courier New" w:cs="Courier New"/>
+          <w:color w:val="000000"/>
+        </w:rPr>
+        <w:br/>
+        <w:t xml:space="preserve">         </w:t>
+      </w:r>
+      <w:r>
+        <w:rPr>
+          <w:rFonts w:ascii="Courier New" w:hAnsi="Courier New" w:cs="Courier New"/>
+          <w:color w:val="941EDF"/>
+        </w:rPr>
+        <w:t>return</w:t>
+      </w:r>
+      <w:r>
+        <w:rPr>
+          <w:rFonts w:ascii="Courier New" w:hAnsi="Courier New" w:cs="Courier New"/>
+          <w:color w:val="000000"/>
+        </w:rPr>
+        <w:t xml:space="preserve"> 1;</w:t>
+      </w:r>
+      <w:r>
+        <w:rPr>
+          <w:rFonts w:ascii="Courier New" w:hAnsi="Courier New" w:cs="Courier New"/>
+          <w:color w:val="000000"/>
+        </w:rPr>
+        <w:br/>
+        <w:t xml:space="preserve">       </w:t>
+      </w:r>
+      <w:r>
+        <w:rPr>
+          <w:rFonts w:ascii="Courier New" w:hAnsi="Courier New" w:cs="Courier New"/>
+          <w:color w:val="941EDF"/>
+        </w:rPr>
+        <w:t>else</w:t>
+      </w:r>
+      <w:r>
+        <w:rPr>
+          <w:rFonts w:ascii="Courier New" w:hAnsi="Courier New" w:cs="Courier New"/>
+          <w:color w:val="000000"/>
+        </w:rPr>
+        <w:t xml:space="preserve"> </w:t>
+      </w:r>
+      <w:r>
+        <w:rPr>
+          <w:rFonts w:ascii="Courier New" w:hAnsi="Courier New" w:cs="Courier New"/>
+          <w:color w:val="941EDF"/>
+        </w:rPr>
+        <w:t>if</w:t>
+      </w:r>
+      <w:r>
+        <w:rPr>
+          <w:rFonts w:ascii="Courier New" w:hAnsi="Courier New" w:cs="Courier New"/>
+          <w:color w:val="000000"/>
+        </w:rPr>
+        <w:t xml:space="preserve"> (s1.priority &gt; s2.priority)</w:t>
+      </w:r>
+      <w:r>
+        <w:rPr>
+          <w:rFonts w:ascii="Courier New" w:hAnsi="Courier New" w:cs="Courier New"/>
+          <w:color w:val="000000"/>
+        </w:rPr>
+        <w:br/>
+        <w:t xml:space="preserve">         </w:t>
+      </w:r>
+      <w:r>
+        <w:rPr>
+          <w:rFonts w:ascii="Courier New" w:hAnsi="Courier New" w:cs="Courier New"/>
+          <w:color w:val="941EDF"/>
+        </w:rPr>
+        <w:t>return</w:t>
+      </w:r>
+      <w:r>
+        <w:rPr>
+          <w:rFonts w:ascii="Courier New" w:hAnsi="Courier New" w:cs="Courier New"/>
+          <w:color w:val="000000"/>
+        </w:rPr>
+        <w:t xml:space="preserve"> -1;</w:t>
+      </w:r>
+      <w:r>
+        <w:rPr>
+          <w:rFonts w:ascii="Courier New" w:hAnsi="Courier New" w:cs="Courier New"/>
+          <w:color w:val="000000"/>
+        </w:rPr>
+        <w:br/>
+        <w:t xml:space="preserve">       </w:t>
+      </w:r>
+      <w:r>
+        <w:rPr>
+          <w:rFonts w:ascii="Courier New" w:hAnsi="Courier New" w:cs="Courier New"/>
+          <w:color w:val="941EDF"/>
+        </w:rPr>
+        <w:t>return</w:t>
+      </w:r>
+      <w:r>
+        <w:rPr>
+          <w:rFonts w:ascii="Courier New" w:hAnsi="Courier New" w:cs="Courier New"/>
+          <w:color w:val="000000"/>
+        </w:rPr>
+        <w:t xml:space="preserve"> 0;</w:t>
+      </w:r>
+      <w:r>
+        <w:rPr>
+          <w:rFonts w:ascii="Courier New" w:hAnsi="Courier New" w:cs="Courier New"/>
+          <w:color w:val="000000"/>
+        </w:rPr>
+        <w:br/>
+        <w:t xml:space="preserve">    }</w:t>
+      </w:r>
+      <w:r>
+        <w:rPr>
+          <w:rFonts w:ascii="Courier New" w:hAnsi="Courier New" w:cs="Courier New"/>
+          <w:color w:val="000000"/>
+        </w:rPr>
+        <w:br/>
+        <w:t xml:space="preserve"> }</w:t>
+      </w:r>
+      <w:r>
+        <w:rPr>
+          <w:rFonts w:ascii="Courier New" w:hAnsi="Courier New" w:cs="Courier New"/>
+          <w:color w:val="000000"/>
+        </w:rPr>
+        <w:br/>
+      </w:r>
+      <w:r>
+        <w:rPr>
+          <w:rFonts w:ascii="Courier New" w:hAnsi="Courier New" w:cs="Courier New"/>
+          <w:color w:val="000000"/>
+        </w:rPr>
+        <w:br/>
+      </w:r>
+      <w:r>
+        <w:rPr>
+          <w:rFonts w:ascii="Courier New" w:hAnsi="Courier New" w:cs="Courier New"/>
+          <w:color w:val="941EDF"/>
+        </w:rPr>
+        <w:t>class</w:t>
+      </w:r>
+      <w:r>
+        <w:rPr>
+          <w:rFonts w:ascii="Courier New" w:hAnsi="Courier New" w:cs="Courier New"/>
+          <w:color w:val="000000"/>
+        </w:rPr>
+        <w:t xml:space="preserve"> Task </w:t>
+      </w:r>
+      <w:r>
+        <w:rPr>
+          <w:rFonts w:ascii="Courier New" w:hAnsi="Courier New" w:cs="Courier New"/>
+          <w:color w:val="000000"/>
+        </w:rPr>
+        <w:br/>
+        <w:t>{</w:t>
+      </w:r>
+      <w:r>
+        <w:rPr>
+          <w:rFonts w:ascii="Courier New" w:hAnsi="Courier New" w:cs="Courier New"/>
+          <w:color w:val="000000"/>
+        </w:rPr>
+        <w:br/>
+        <w:t xml:space="preserve">   </w:t>
+      </w:r>
+      <w:r>
+        <w:rPr>
+          <w:rFonts w:ascii="Courier New" w:hAnsi="Courier New" w:cs="Courier New"/>
+          <w:color w:val="941EDF"/>
+        </w:rPr>
+        <w:t>public</w:t>
+      </w:r>
+      <w:r>
+        <w:rPr>
+          <w:rFonts w:ascii="Courier New" w:hAnsi="Courier New" w:cs="Courier New"/>
+          <w:color w:val="000000"/>
+        </w:rPr>
+        <w:t xml:space="preserve"> String name;</w:t>
+      </w:r>
+      <w:r>
+        <w:rPr>
+          <w:rFonts w:ascii="Courier New" w:hAnsi="Courier New" w:cs="Courier New"/>
+          <w:color w:val="000000"/>
+        </w:rPr>
+        <w:br/>
+        <w:t xml:space="preserve">   </w:t>
+      </w:r>
+      <w:r>
+        <w:rPr>
+          <w:rFonts w:ascii="Courier New" w:hAnsi="Courier New" w:cs="Courier New"/>
+          <w:color w:val="941EDF"/>
+        </w:rPr>
+        <w:t>public</w:t>
+      </w:r>
+      <w:r>
+        <w:rPr>
+          <w:rFonts w:ascii="Courier New" w:hAnsi="Courier New" w:cs="Courier New"/>
+          <w:color w:val="000000"/>
+        </w:rPr>
+        <w:t xml:space="preserve"> </w:t>
+      </w:r>
+      <w:proofErr w:type="spellStart"/>
+      <w:r>
+        <w:rPr>
+          <w:rFonts w:ascii="Courier New" w:hAnsi="Courier New" w:cs="Courier New"/>
+          <w:color w:val="941EDF"/>
+        </w:rPr>
+        <w:t>int</w:t>
+      </w:r>
+      <w:proofErr w:type="spellEnd"/>
+      <w:r>
+        <w:rPr>
+          <w:rFonts w:ascii="Courier New" w:hAnsi="Courier New" w:cs="Courier New"/>
+          <w:color w:val="000000"/>
+        </w:rPr>
+        <w:t xml:space="preserve"> priority;</w:t>
+      </w:r>
+      <w:r>
+        <w:rPr>
+          <w:rFonts w:ascii="Courier New" w:hAnsi="Courier New" w:cs="Courier New"/>
+          <w:color w:val="000000"/>
+        </w:rPr>
+        <w:br/>
+        <w:t xml:space="preserve">   </w:t>
+      </w:r>
+      <w:r>
+        <w:rPr>
+          <w:rFonts w:ascii="Courier New" w:hAnsi="Courier New" w:cs="Courier New"/>
+          <w:color w:val="000000"/>
+        </w:rPr>
+        <w:br/>
+        <w:t xml:space="preserve">   </w:t>
+      </w:r>
+      <w:r>
+        <w:rPr>
+          <w:rFonts w:ascii="Courier New" w:hAnsi="Courier New" w:cs="Courier New"/>
+          <w:color w:val="941EDF"/>
+        </w:rPr>
+        <w:t>public</w:t>
+      </w:r>
+      <w:r>
+        <w:rPr>
+          <w:rFonts w:ascii="Courier New" w:hAnsi="Courier New" w:cs="Courier New"/>
+          <w:color w:val="000000"/>
+        </w:rPr>
+        <w:t xml:space="preserve"> Task(String name, </w:t>
+      </w:r>
+      <w:proofErr w:type="spellStart"/>
+      <w:r>
+        <w:rPr>
+          <w:rFonts w:ascii="Courier New" w:hAnsi="Courier New" w:cs="Courier New"/>
+          <w:color w:val="941EDF"/>
+        </w:rPr>
+        <w:t>int</w:t>
+      </w:r>
+      <w:proofErr w:type="spellEnd"/>
+      <w:r>
+        <w:rPr>
+          <w:rFonts w:ascii="Courier New" w:hAnsi="Courier New" w:cs="Courier New"/>
+          <w:color w:val="000000"/>
+        </w:rPr>
+        <w:t xml:space="preserve"> priority) </w:t>
+      </w:r>
+      <w:r>
+        <w:rPr>
+          <w:rFonts w:ascii="Courier New" w:hAnsi="Courier New" w:cs="Courier New"/>
+          <w:color w:val="000000"/>
+        </w:rPr>
+        <w:br/>
+        <w:t xml:space="preserve">   {</w:t>
+      </w:r>
+      <w:r>
+        <w:rPr>
+          <w:rFonts w:ascii="Courier New" w:hAnsi="Courier New" w:cs="Courier New"/>
+          <w:color w:val="000000"/>
+        </w:rPr>
+        <w:br/>
+        <w:t xml:space="preserve">     </w:t>
+      </w:r>
+      <w:r>
+        <w:rPr>
+          <w:rFonts w:ascii="Courier New" w:hAnsi="Courier New" w:cs="Courier New"/>
+          <w:color w:val="941EDF"/>
+        </w:rPr>
+        <w:t>this</w:t>
+      </w:r>
+      <w:r>
+        <w:rPr>
+          <w:rFonts w:ascii="Courier New" w:hAnsi="Courier New" w:cs="Courier New"/>
+          <w:color w:val="000000"/>
+        </w:rPr>
+        <w:t>.name = name;</w:t>
+      </w:r>
+      <w:r>
+        <w:rPr>
+          <w:rFonts w:ascii="Courier New" w:hAnsi="Courier New" w:cs="Courier New"/>
+          <w:color w:val="000000"/>
+        </w:rPr>
+        <w:br/>
+        <w:t xml:space="preserve">     </w:t>
+      </w:r>
+      <w:proofErr w:type="spellStart"/>
+      <w:r>
+        <w:rPr>
+          <w:rFonts w:ascii="Courier New" w:hAnsi="Courier New" w:cs="Courier New"/>
+          <w:color w:val="941EDF"/>
+        </w:rPr>
+        <w:t>this</w:t>
+      </w:r>
+      <w:r>
+        <w:rPr>
+          <w:rFonts w:ascii="Courier New" w:hAnsi="Courier New" w:cs="Courier New"/>
+          <w:color w:val="000000"/>
+        </w:rPr>
+        <w:t>.priority</w:t>
+      </w:r>
+      <w:proofErr w:type="spellEnd"/>
+      <w:r>
+        <w:rPr>
+          <w:rFonts w:ascii="Courier New" w:hAnsi="Courier New" w:cs="Courier New"/>
+          <w:color w:val="000000"/>
+        </w:rPr>
+        <w:t xml:space="preserve"> = priority;</w:t>
+      </w:r>
+      <w:r>
+        <w:rPr>
+          <w:rFonts w:ascii="Courier New" w:hAnsi="Courier New" w:cs="Courier New"/>
+          <w:color w:val="000000"/>
+        </w:rPr>
+        <w:br/>
+        <w:t xml:space="preserve">   }</w:t>
+      </w:r>
+      <w:r>
+        <w:rPr>
+          <w:rFonts w:ascii="Courier New" w:hAnsi="Courier New" w:cs="Courier New"/>
+          <w:color w:val="000000"/>
+        </w:rPr>
+        <w:br/>
+        <w:t xml:space="preserve">   </w:t>
+      </w:r>
+      <w:r>
+        <w:rPr>
+          <w:rFonts w:ascii="Courier New" w:hAnsi="Courier New" w:cs="Courier New"/>
+          <w:color w:val="000000"/>
+        </w:rPr>
+        <w:br/>
+        <w:t xml:space="preserve">   </w:t>
+      </w:r>
+      <w:r>
+        <w:rPr>
+          <w:rFonts w:ascii="Courier New" w:hAnsi="Courier New" w:cs="Courier New"/>
+          <w:color w:val="941EDF"/>
+        </w:rPr>
+        <w:t>public</w:t>
+      </w:r>
+      <w:r>
+        <w:rPr>
+          <w:rFonts w:ascii="Courier New" w:hAnsi="Courier New" w:cs="Courier New"/>
+          <w:color w:val="000000"/>
+        </w:rPr>
+        <w:t xml:space="preserve"> String </w:t>
+      </w:r>
+      <w:proofErr w:type="spellStart"/>
+      <w:r>
+        <w:rPr>
+          <w:rFonts w:ascii="Courier New" w:hAnsi="Courier New" w:cs="Courier New"/>
+          <w:color w:val="000000"/>
+        </w:rPr>
+        <w:t>getName</w:t>
+      </w:r>
+      <w:proofErr w:type="spellEnd"/>
+      <w:r>
+        <w:rPr>
+          <w:rFonts w:ascii="Courier New" w:hAnsi="Courier New" w:cs="Courier New"/>
+          <w:color w:val="000000"/>
+        </w:rPr>
+        <w:t xml:space="preserve">() </w:t>
+      </w:r>
+      <w:r>
+        <w:rPr>
+          <w:rFonts w:ascii="Courier New" w:hAnsi="Courier New" w:cs="Courier New"/>
+          <w:color w:val="000000"/>
+        </w:rPr>
+        <w:br/>
+        <w:t xml:space="preserve">   {</w:t>
+      </w:r>
+      <w:r>
+        <w:rPr>
+          <w:rFonts w:ascii="Courier New" w:hAnsi="Courier New" w:cs="Courier New"/>
+          <w:color w:val="000000"/>
+        </w:rPr>
+        <w:br/>
+        <w:t xml:space="preserve">     </w:t>
+      </w:r>
+      <w:r>
+        <w:rPr>
+          <w:rFonts w:ascii="Courier New" w:hAnsi="Courier New" w:cs="Courier New"/>
+          <w:color w:val="941EDF"/>
+        </w:rPr>
+        <w:t>return</w:t>
+      </w:r>
+      <w:r>
+        <w:rPr>
+          <w:rFonts w:ascii="Courier New" w:hAnsi="Courier New" w:cs="Courier New"/>
+          <w:color w:val="000000"/>
+        </w:rPr>
+        <w:t xml:space="preserve"> name;</w:t>
+      </w:r>
+      <w:r>
+        <w:rPr>
+          <w:rFonts w:ascii="Courier New" w:hAnsi="Courier New" w:cs="Courier New"/>
+          <w:color w:val="000000"/>
+        </w:rPr>
+        <w:br/>
+        <w:t xml:space="preserve">   }</w:t>
+      </w:r>
+      <w:r>
+        <w:rPr>
+          <w:rFonts w:ascii="Courier New" w:hAnsi="Courier New" w:cs="Courier New"/>
+          <w:color w:val="000000"/>
+        </w:rPr>
+        <w:br/>
+        <w:t>}</w:t>
+      </w:r>
       <w:bookmarkStart w:id="0" w:name="_GoBack"/>
       <w:bookmarkEnd w:id="0"/>
-      <w:r>
-        <w:rPr>
-          <w:b/>
-          <w:i/>
-          <w:sz w:val="24"/>
-          <w:szCs w:val="24"/>
-        </w:rPr>
-        <w:t>Maintain a task heap</w:t>
-      </w:r>
-    </w:p>
-    <w:p>
-      <w:pPr>
-        <w:pStyle w:val="p1"/>
-        <w:rPr>
-          <w:i/>
-          <w:sz w:val="24"/>
-          <w:szCs w:val="24"/>
-        </w:rPr>
-      </w:pPr>
-    </w:p>
-    <w:p>
-      <w:pPr>
-        <w:pStyle w:val="p1"/>
-        <w:rPr>
-          <w:sz w:val="24"/>
-          <w:szCs w:val="24"/>
-        </w:rPr>
-      </w:pPr>
-      <w:r>
-        <w:rPr>
-          <w:sz w:val="24"/>
-          <w:szCs w:val="24"/>
-        </w:rPr>
-        <w:t xml:space="preserve">You have a set of tasks and each task has its priority. </w:t>
-      </w:r>
-      <w:r>
-        <w:rPr>
-          <w:sz w:val="24"/>
-          <w:szCs w:val="24"/>
-        </w:rPr>
-        <w:t>A task is a pair [String name, Integer priority]. For example, [Task1, 5], [Task2, 2]. We need to add these tasks into a priority queue. As we know, h</w:t>
-      </w:r>
-      <w:r>
-        <w:rPr>
-          <w:sz w:val="24"/>
-          <w:szCs w:val="24"/>
-        </w:rPr>
-        <w:t>eaps are usually used as the underlying data structures of priority queues.</w:t>
-      </w:r>
-      <w:r>
-        <w:rPr>
-          <w:sz w:val="24"/>
-          <w:szCs w:val="24"/>
-        </w:rPr>
-        <w:t xml:space="preserve"> In J</w:t>
-      </w:r>
-      <w:r>
-        <w:rPr>
-          <w:sz w:val="24"/>
-          <w:szCs w:val="24"/>
-        </w:rPr>
-        <w:t>ava, there are several constructors for implementing a priority queue.</w:t>
-      </w:r>
-      <w:r>
-        <w:rPr>
-          <w:sz w:val="24"/>
-          <w:szCs w:val="24"/>
-        </w:rPr>
-        <w:t xml:space="preserve"> </w:t>
-      </w:r>
-      <w:r>
-        <w:rPr>
-          <w:sz w:val="24"/>
-          <w:szCs w:val="24"/>
-        </w:rPr>
-        <w:t>Please see the reference below:</w:t>
-      </w:r>
-    </w:p>
-    <w:p>
-      <w:pPr>
-        <w:pStyle w:val="p1"/>
-        <w:rPr>
-          <w:sz w:val="24"/>
-          <w:szCs w:val="24"/>
-        </w:rPr>
-      </w:pPr>
-      <w:r>
-        <w:rPr>
-          <w:sz w:val="24"/>
-          <w:szCs w:val="24"/>
-        </w:rPr>
-        <w:t>https://docs.oracle.com/javase/7/docs/api/java/util/PriorityQueue.html</w:t>
-      </w:r>
-    </w:p>
-    <w:p>
-      <w:pPr>
-        <w:pStyle w:val="p1"/>
-        <w:rPr>
-          <w:sz w:val="24"/>
-          <w:szCs w:val="24"/>
-        </w:rPr>
-      </w:pPr>
-    </w:p>
-    <w:p>
-      <w:pPr>
-        <w:pStyle w:val="p1"/>
-        <w:rPr>
-          <w:sz w:val="24"/>
-          <w:szCs w:val="24"/>
-        </w:rPr>
-      </w:pPr>
-      <w:r>
-        <w:rPr>
-          <w:sz w:val="24"/>
-          <w:szCs w:val="24"/>
-        </w:rPr>
-        <w:t xml:space="preserve">Part a. Regarding the default priority </w:t>
-      </w:r>
-      <w:r>
-        <w:rPr>
-          <w:sz w:val="24"/>
-          <w:szCs w:val="24"/>
-        </w:rPr>
-        <w:t>queue constructor, can you show it (</w:t>
-      </w:r>
-      <w:proofErr w:type="spellStart"/>
-      <w:r>
-        <w:rPr>
-          <w:sz w:val="24"/>
-          <w:szCs w:val="24"/>
-        </w:rPr>
-        <w:t>PriorityQueue</w:t>
-      </w:r>
-      <w:proofErr w:type="spellEnd"/>
-      <w:r>
-        <w:rPr>
-          <w:sz w:val="24"/>
-          <w:szCs w:val="24"/>
-        </w:rPr>
-        <w:t xml:space="preserve">) </w:t>
-      </w:r>
-      <w:r>
-        <w:rPr>
-          <w:sz w:val="24"/>
-          <w:szCs w:val="24"/>
-        </w:rPr>
-        <w:t>is implemented with Min-Heap, that is the top element is the minimum one in the heap.</w:t>
-      </w:r>
-      <w:r>
-        <w:rPr>
-          <w:sz w:val="24"/>
-          <w:szCs w:val="24"/>
-        </w:rPr>
-        <w:t xml:space="preserve"> Write a program to demonstrate.</w:t>
-      </w:r>
-      <w:r>
-        <w:rPr>
-          <w:sz w:val="24"/>
-          <w:szCs w:val="24"/>
-        </w:rPr>
-        <w:t xml:space="preserve"> </w:t>
-      </w:r>
-      <w:r>
-        <w:rPr>
-          <w:sz w:val="24"/>
-          <w:szCs w:val="24"/>
-        </w:rPr>
-        <w:t xml:space="preserve">Attach your code and screenshots of the output. </w:t>
-      </w:r>
-      <w:r>
-        <w:rPr>
-          <w:sz w:val="24"/>
-          <w:szCs w:val="24"/>
-        </w:rPr>
-        <w:t>You need to add a set of tasks (with priority) into the priority queue first. For example, you add [Task1, 5], [Task2, 2], [Task3, 1], and you should show (print out) the following in your output after utilizing the “poll” method (check the reference link</w:t>
-      </w:r>
-      <w:r>
-        <w:rPr>
-          <w:sz w:val="24"/>
-          <w:szCs w:val="24"/>
-        </w:rPr>
-        <w:t xml:space="preserve"> above for details</w:t>
-      </w:r>
-      <w:r>
-        <w:rPr>
-          <w:sz w:val="24"/>
-          <w:szCs w:val="24"/>
-        </w:rPr>
-        <w:t>).</w:t>
-      </w:r>
-    </w:p>
-    <w:p>
-      <w:pPr>
-        <w:pStyle w:val="p1"/>
-        <w:rPr>
-          <w:sz w:val="24"/>
-          <w:szCs w:val="24"/>
-        </w:rPr>
-      </w:pPr>
-    </w:p>
-    <w:p>
-      <w:pPr>
-        <w:pStyle w:val="p1"/>
-        <w:rPr>
-          <w:sz w:val="24"/>
-          <w:szCs w:val="24"/>
-        </w:rPr>
-      </w:pPr>
-      <w:r>
-        <w:rPr>
-          <w:sz w:val="24"/>
-          <w:szCs w:val="24"/>
-        </w:rPr>
-        <w:t>[Task3, 1]</w:t>
-      </w:r>
-    </w:p>
-    <w:p>
-      <w:pPr>
-        <w:pStyle w:val="p1"/>
-        <w:rPr>
-          <w:sz w:val="24"/>
-          <w:szCs w:val="24"/>
-        </w:rPr>
-      </w:pPr>
-      <w:r>
-        <w:rPr>
-          <w:sz w:val="24"/>
-          <w:szCs w:val="24"/>
-        </w:rPr>
-        <w:t>[Task2, 2]</w:t>
-      </w:r>
-    </w:p>
-    <w:p>
-      <w:pPr>
-        <w:pStyle w:val="p1"/>
-        <w:rPr>
-          <w:sz w:val="24"/>
-          <w:szCs w:val="24"/>
-        </w:rPr>
-      </w:pPr>
-      <w:r>
-        <w:rPr>
-          <w:sz w:val="24"/>
-          <w:szCs w:val="24"/>
-        </w:rPr>
-        <w:t>[Task1, 5]</w:t>
-      </w:r>
-    </w:p>
-    <w:p>
-      <w:pPr>
-        <w:pStyle w:val="p1"/>
-        <w:rPr>
-          <w:sz w:val="24"/>
-          <w:szCs w:val="24"/>
-        </w:rPr>
-      </w:pPr>
-    </w:p>
-    <w:p>
-      <w:pPr>
-        <w:pStyle w:val="p1"/>
-        <w:rPr>
-          <w:sz w:val="24"/>
-          <w:szCs w:val="24"/>
-        </w:rPr>
-      </w:pPr>
-    </w:p>
-    <w:p>
-      <w:pPr>
-        <w:pStyle w:val="p1"/>
-        <w:rPr>
-          <w:sz w:val="24"/>
-          <w:szCs w:val="24"/>
-        </w:rPr>
-      </w:pPr>
-    </w:p>
-    <w:p>
-      <w:pPr>
-        <w:pStyle w:val="p1"/>
-        <w:rPr>
-          <w:sz w:val="24"/>
-          <w:szCs w:val="24"/>
-        </w:rPr>
-      </w:pPr>
-    </w:p>
-    <w:p>
-      <w:pPr>
-        <w:pStyle w:val="p1"/>
-        <w:rPr>
-          <w:sz w:val="24"/>
-          <w:szCs w:val="24"/>
-        </w:rPr>
-      </w:pPr>
-    </w:p>
-    <w:p>
-      <w:pPr>
-        <w:pStyle w:val="p1"/>
-        <w:rPr>
-          <w:sz w:val="24"/>
-          <w:szCs w:val="24"/>
-        </w:rPr>
-      </w:pPr>
-      <w:r>
-        <w:rPr>
-          <w:sz w:val="24"/>
-          <w:szCs w:val="24"/>
-        </w:rPr>
-        <w:t xml:space="preserve">Part b. </w:t>
-      </w:r>
-      <w:r>
-        <w:rPr>
-          <w:sz w:val="24"/>
-          <w:szCs w:val="24"/>
-        </w:rPr>
-        <w:t xml:space="preserve">Can you construct a Max-Heap using a comparator? Please review the sample code in Lecture 4 Activity 1. Write a program to demonstrate. </w:t>
-      </w:r>
-      <w:r>
-        <w:rPr>
-          <w:sz w:val="24"/>
-          <w:szCs w:val="24"/>
-        </w:rPr>
-        <w:t xml:space="preserve">Attach your code and screenshots of the output. </w:t>
-      </w:r>
-      <w:r>
-        <w:rPr>
-          <w:sz w:val="24"/>
-          <w:szCs w:val="24"/>
-        </w:rPr>
-        <w:t>For example, you add [Task1, 5], [Task2, 2], [Task3, 1], and you should show (print out) the following in your output after utilizing the “poll” method (check the reference link above for details).</w:t>
-      </w:r>
-    </w:p>
-    <w:p>
-      <w:pPr>
-        <w:pStyle w:val="p1"/>
-        <w:rPr>
-          <w:sz w:val="24"/>
-          <w:szCs w:val="24"/>
-        </w:rPr>
-      </w:pPr>
-    </w:p>
-    <w:p>
-      <w:pPr>
-        <w:pStyle w:val="p1"/>
-        <w:rPr>
-          <w:sz w:val="24"/>
-          <w:szCs w:val="24"/>
-        </w:rPr>
-      </w:pPr>
-      <w:r>
-        <w:rPr>
-          <w:sz w:val="24"/>
-          <w:szCs w:val="24"/>
-        </w:rPr>
-        <w:t>[Task1, 5]</w:t>
-      </w:r>
-    </w:p>
-    <w:p>
-      <w:pPr>
-        <w:pStyle w:val="p1"/>
-        <w:rPr>
-          <w:sz w:val="24"/>
-          <w:szCs w:val="24"/>
-        </w:rPr>
-      </w:pPr>
-      <w:r>
-        <w:rPr>
-          <w:sz w:val="24"/>
-          <w:szCs w:val="24"/>
-        </w:rPr>
-        <w:t>[Task2, 2]</w:t>
-      </w:r>
-    </w:p>
-    <w:p>
-      <w:pPr>
-        <w:pStyle w:val="p1"/>
-        <w:rPr>
-          <w:sz w:val="24"/>
-          <w:szCs w:val="24"/>
-        </w:rPr>
-      </w:pPr>
-      <w:r>
-        <w:rPr>
-          <w:sz w:val="24"/>
-          <w:szCs w:val="24"/>
-        </w:rPr>
-        <w:t>[Task3, 1]</w:t>
-      </w:r>
-    </w:p>
-    <w:p>
-      <w:pPr>
-        <w:pStyle w:val="p1"/>
-        <w:rPr>
-          <w:sz w:val="24"/>
-          <w:szCs w:val="24"/>
-        </w:rPr>
-      </w:pPr>
-    </w:p>
-    <w:p>
-      <w:pPr>
-        <w:pStyle w:val="p1"/>
-        <w:rPr>
-          <w:sz w:val="24"/>
-          <w:szCs w:val="24"/>
-        </w:rPr>
-      </w:pPr>
-    </w:p>
-    <w:p>
-      <w:pPr>
-        <w:pStyle w:val="p1"/>
-        <w:rPr>
-          <w:sz w:val="24"/>
-          <w:szCs w:val="24"/>
-        </w:rPr>
-      </w:pPr>
-    </w:p>
-    <w:p>
-      <w:pPr>
-        <w:pStyle w:val="p1"/>
-        <w:rPr>
-          <w:sz w:val="24"/>
-          <w:szCs w:val="24"/>
-        </w:rPr>
-      </w:pPr>
-    </w:p>
-    <w:p>
-      <w:pPr>
-        <w:pStyle w:val="p1"/>
-        <w:rPr>
-          <w:sz w:val="24"/>
-          <w:szCs w:val="24"/>
-        </w:rPr>
-      </w:pPr>
-    </w:p>
-    <w:p>
-      <w:pPr>
-        <w:pStyle w:val="p1"/>
-        <w:rPr>
-          <w:sz w:val="24"/>
-          <w:szCs w:val="24"/>
-        </w:rPr>
-      </w:pPr>
     </w:p>
     <w:p>
       <w:pPr>
@@ -586,7 +2736,7 @@
 </file>
 
 <file path=word/numbering.xml><?xml version="1.0" encoding="utf-8"?>
-<w:numbering xmlns:wpc="http://schemas.microsoft.com/office/word/2010/wordprocessingCanvas" xmlns:cx="http://schemas.microsoft.com/office/drawing/2014/chartex" xmlns:cx1="http://schemas.microsoft.com/office/drawing/2015/9/8/chartex" xmlns:cx2="http://schemas.microsoft.com/office/drawing/2015/10/21/chartex" xmlns:cx3="http://schemas.microsoft.com/office/drawing/2016/5/9/chartex" xmlns:cx4="http://schemas.microsoft.com/office/drawing/2016/5/10/chartex" xmlns:cx5="http://schemas.microsoft.com/office/drawing/2016/5/11/chartex" xmlns:cx6="http://schemas.microsoft.com/office/drawing/2016/5/12/chartex" xmlns:cx7="http://schemas.microsoft.com/office/drawing/2016/5/13/chartex" xmlns:cx8="http://schemas.microsoft.com/office/drawing/2016/5/14/chartex" xmlns:mc="http://schemas.openxmlformats.org/markup-compatibility/2006" xmlns:aink="http://schemas.microsoft.com/office/drawing/2016/ink" xmlns:am3d="http://schemas.microsoft.com/office/drawing/2017/model3d" xmlns:o="urn:schemas-microsoft-com:office:office" xmlns:r="http://schemas.openxmlformats.org/officeDocument/2006/relationships" xmlns:m="http://schemas.openxmlformats.org/officeDocument/2006/math" xmlns:v="urn:schemas-microsoft-com:vml" xmlns:wp14="http://schemas.microsoft.com/office/word/2010/wordprocessingDrawing" xmlns:wp="http://schemas.openxmlformats.org/drawingml/2006/wordprocessingDrawing" xmlns:w10="urn:schemas-microsoft-com:office:word" xmlns:w="http://schemas.openxmlformats.org/wordprocessingml/2006/main" xmlns:w14="http://schemas.microsoft.com/office/word/2010/wordml" xmlns:w15="http://schemas.microsoft.com/office/word/2012/wordml" xmlns:w16cid="http://schemas.microsoft.com/office/word/2016/wordml/cid" xmlns:w16se="http://schemas.microsoft.com/office/word/2015/wordml/symex" xmlns:wpg="http://schemas.microsoft.com/office/word/2010/wordprocessingGroup" xmlns:wpi="http://schemas.microsoft.com/office/word/2010/wordprocessingInk" xmlns:wne="http://schemas.microsoft.com/office/word/2006/wordml" xmlns:wps="http://schemas.microsoft.com/office/word/2010/wordprocessingShape" mc:Ignorable="w14 w15 w16se w16cid wp14">
+<w:numbering xmlns:wpc="http://schemas.microsoft.com/office/word/2010/wordprocessingCanvas" xmlns:cx="http://schemas.microsoft.com/office/drawing/2014/chartex" xmlns:mc="http://schemas.openxmlformats.org/markup-compatibility/2006" xmlns:o="urn:schemas-microsoft-com:office:office" xmlns:r="http://schemas.openxmlformats.org/officeDocument/2006/relationships" xmlns:m="http://schemas.openxmlformats.org/officeDocument/2006/math" xmlns:v="urn:schemas-microsoft-com:vml" xmlns:wp14="http://schemas.microsoft.com/office/word/2010/wordprocessingDrawing" xmlns:wp="http://schemas.openxmlformats.org/drawingml/2006/wordprocessingDrawing" xmlns:w10="urn:schemas-microsoft-com:office:word" xmlns:w="http://schemas.openxmlformats.org/wordprocessingml/2006/main" xmlns:w14="http://schemas.microsoft.com/office/word/2010/wordml" xmlns:w15="http://schemas.microsoft.com/office/word/2012/wordml" xmlns:w16se="http://schemas.microsoft.com/office/word/2015/wordml/symex" xmlns:wpg="http://schemas.microsoft.com/office/word/2010/wordprocessingGroup" xmlns:wpi="http://schemas.microsoft.com/office/word/2010/wordprocessingInk" xmlns:wne="http://schemas.microsoft.com/office/word/2006/wordml" xmlns:wps="http://schemas.microsoft.com/office/word/2010/wordprocessingShape" mc:Ignorable="w14 w15 w16se wp14">
   <w:abstractNum w:abstractNumId="0" w15:restartNumberingAfterBreak="0">
     <w:nsid w:val="1BC7533A"/>
     <w:multiLevelType w:val="hybridMultilevel"/>
@@ -1143,7 +3293,7 @@
 </file>
 
 <file path=word/styles.xml><?xml version="1.0" encoding="utf-8"?>
-<w:styles xmlns:mc="http://schemas.openxmlformats.org/markup-compatibility/2006" xmlns:r="http://schemas.openxmlformats.org/officeDocument/2006/relationships" xmlns:w="http://schemas.openxmlformats.org/wordprocessingml/2006/main" xmlns:w14="http://schemas.microsoft.com/office/word/2010/wordml" xmlns:w15="http://schemas.microsoft.com/office/word/2012/wordml" xmlns:w16cid="http://schemas.microsoft.com/office/word/2016/wordml/cid" xmlns:w16se="http://schemas.microsoft.com/office/word/2015/wordml/symex" mc:Ignorable="w14 w15 w16se w16cid">
+<w:styles xmlns:mc="http://schemas.openxmlformats.org/markup-compatibility/2006" xmlns:r="http://schemas.openxmlformats.org/officeDocument/2006/relationships" xmlns:w="http://schemas.openxmlformats.org/wordprocessingml/2006/main" xmlns:w14="http://schemas.microsoft.com/office/word/2010/wordml" xmlns:w15="http://schemas.microsoft.com/office/word/2012/wordml" xmlns:w16se="http://schemas.microsoft.com/office/word/2015/wordml/symex" mc:Ignorable="w14 w15 w16se">
   <w:docDefaults>
     <w:rPrDefault>
       <w:rPr>
@@ -1155,7 +3305,7 @@
     </w:rPrDefault>
     <w:pPrDefault/>
   </w:docDefaults>
-  <w:latentStyles w:defLockedState="0" w:defUIPriority="99" w:defSemiHidden="0" w:defUnhideWhenUsed="0" w:defQFormat="0" w:count="376">
+  <w:latentStyles w:defLockedState="0" w:defUIPriority="99" w:defSemiHidden="0" w:defUnhideWhenUsed="0" w:defQFormat="0" w:count="371">
     <w:lsdException w:name="Normal" w:uiPriority="0" w:qFormat="1"/>
     <w:lsdException w:name="heading 1" w:uiPriority="9" w:qFormat="1"/>
     <w:lsdException w:name="heading 2" w:semiHidden="1" w:uiPriority="9" w:unhideWhenUsed="1" w:qFormat="1"/>
@@ -1527,9 +3677,6 @@
     <w:lsdException w:name="List Table 5 Dark Accent 6" w:uiPriority="50"/>
     <w:lsdException w:name="List Table 6 Colorful Accent 6" w:uiPriority="51"/>
     <w:lsdException w:name="List Table 7 Colorful Accent 6" w:uiPriority="52"/>
-    <w:lsdException w:name="Mention" w:semiHidden="1" w:unhideWhenUsed="1"/>
-    <w:lsdException w:name="Smart Hyperlink" w:semiHidden="1" w:unhideWhenUsed="1"/>
-    <w:lsdException w:name="Smart Link" w:semiHidden="1" w:unhideWhenUsed="1"/>
   </w:latentStyles>
   <w:style w:type="paragraph" w:default="1" w:styleId="Normal">
     <w:name w:val="Normal"/>

</xml_diff>